<commit_message>
separação das funções da main
</commit_message>
<xml_diff>
--- a/CACETA.docx
+++ b/CACETA.docx
@@ -1272,7 +1272,27 @@
           <w:sz w:val="20"/>
           <w:szCs w:val="20"/>
         </w:rPr>
-        <w:t>: Corrente nominal do disjuntor de entrada da unidade consumidora em ampéres (A)</w:t>
+        <w:t xml:space="preserve">: Corrente nominal do disjuntor de entrada da unidade consumidora em </w:t>
+      </w:r>
+      <w:proofErr w:type="spellStart"/>
+      <w:r>
+        <w:rPr>
+          <w:rFonts w:ascii="Arial" w:eastAsia="Arial" w:hAnsi="Arial" w:cs="Arial"/>
+          <w:color w:val="000000"/>
+          <w:sz w:val="20"/>
+          <w:szCs w:val="20"/>
+        </w:rPr>
+        <w:t>ampéres</w:t>
+      </w:r>
+      <w:proofErr w:type="spellEnd"/>
+      <w:r>
+        <w:rPr>
+          <w:rFonts w:ascii="Arial" w:eastAsia="Arial" w:hAnsi="Arial" w:cs="Arial"/>
+          <w:color w:val="000000"/>
+          <w:sz w:val="20"/>
+          <w:szCs w:val="20"/>
+        </w:rPr>
+        <w:t xml:space="preserve"> (A)</w:t>
       </w:r>
     </w:p>
     <w:p>
@@ -1287,14 +1307,65 @@
           <w:szCs w:val="20"/>
         </w:rPr>
       </w:pPr>
-      <w:r>
-        <w:rPr>
-          <w:rFonts w:ascii="Arial" w:eastAsia="Arial" w:hAnsi="Arial" w:cs="Arial"/>
-          <w:color w:val="000000"/>
-          <w:sz w:val="20"/>
-          <w:szCs w:val="20"/>
-        </w:rPr>
-        <w:t>Ist: Corrento de curto-circuito de módulo fotovoltaico em ampéres (A)</w:t>
+      <w:proofErr w:type="spellStart"/>
+      <w:r>
+        <w:rPr>
+          <w:rFonts w:ascii="Arial" w:eastAsia="Arial" w:hAnsi="Arial" w:cs="Arial"/>
+          <w:color w:val="000000"/>
+          <w:sz w:val="20"/>
+          <w:szCs w:val="20"/>
+        </w:rPr>
+        <w:t>Ist</w:t>
+      </w:r>
+      <w:proofErr w:type="spellEnd"/>
+      <w:r>
+        <w:rPr>
+          <w:rFonts w:ascii="Arial" w:eastAsia="Arial" w:hAnsi="Arial" w:cs="Arial"/>
+          <w:color w:val="000000"/>
+          <w:sz w:val="20"/>
+          <w:szCs w:val="20"/>
+        </w:rPr>
+        <w:t xml:space="preserve">: </w:t>
+      </w:r>
+      <w:proofErr w:type="spellStart"/>
+      <w:r>
+        <w:rPr>
+          <w:rFonts w:ascii="Arial" w:eastAsia="Arial" w:hAnsi="Arial" w:cs="Arial"/>
+          <w:color w:val="000000"/>
+          <w:sz w:val="20"/>
+          <w:szCs w:val="20"/>
+        </w:rPr>
+        <w:t>Corrento</w:t>
+      </w:r>
+      <w:proofErr w:type="spellEnd"/>
+      <w:r>
+        <w:rPr>
+          <w:rFonts w:ascii="Arial" w:eastAsia="Arial" w:hAnsi="Arial" w:cs="Arial"/>
+          <w:color w:val="000000"/>
+          <w:sz w:val="20"/>
+          <w:szCs w:val="20"/>
+        </w:rPr>
+        <w:t xml:space="preserve"> de curto-circuito de módulo fotovoltaico em </w:t>
+      </w:r>
+      <w:proofErr w:type="spellStart"/>
+      <w:r>
+        <w:rPr>
+          <w:rFonts w:ascii="Arial" w:eastAsia="Arial" w:hAnsi="Arial" w:cs="Arial"/>
+          <w:color w:val="000000"/>
+          <w:sz w:val="20"/>
+          <w:szCs w:val="20"/>
+        </w:rPr>
+        <w:t>ampéres</w:t>
+      </w:r>
+      <w:proofErr w:type="spellEnd"/>
+      <w:r>
+        <w:rPr>
+          <w:rFonts w:ascii="Arial" w:eastAsia="Arial" w:hAnsi="Arial" w:cs="Arial"/>
+          <w:color w:val="000000"/>
+          <w:sz w:val="20"/>
+          <w:szCs w:val="20"/>
+        </w:rPr>
+        <w:t xml:space="preserve"> (A)</w:t>
       </w:r>
     </w:p>
     <w:p>
@@ -1334,6 +1405,7 @@
           <w:lang w:val="en-US"/>
         </w:rPr>
       </w:pPr>
+      <w:proofErr w:type="spellStart"/>
       <w:r>
         <w:rPr>
           <w:rFonts w:ascii="Arial" w:eastAsia="Arial" w:hAnsi="Arial" w:cs="Arial"/>
@@ -1342,8 +1414,31 @@
           <w:szCs w:val="20"/>
           <w:lang w:val="en-US"/>
         </w:rPr>
-        <w:t>kWp: kilo-watt pico</w:t>
-      </w:r>
+        <w:t>kWp</w:t>
+      </w:r>
+      <w:proofErr w:type="spellEnd"/>
+      <w:r>
+        <w:rPr>
+          <w:rFonts w:ascii="Arial" w:eastAsia="Arial" w:hAnsi="Arial" w:cs="Arial"/>
+          <w:color w:val="000000"/>
+          <w:sz w:val="20"/>
+          <w:szCs w:val="20"/>
+          <w:lang w:val="en-US"/>
+        </w:rPr>
+        <w:t xml:space="preserve">: kilo-watt </w:t>
+      </w:r>
+      <w:proofErr w:type="spellStart"/>
+      <w:r>
+        <w:rPr>
+          <w:rFonts w:ascii="Arial" w:eastAsia="Arial" w:hAnsi="Arial" w:cs="Arial"/>
+          <w:color w:val="000000"/>
+          <w:sz w:val="20"/>
+          <w:szCs w:val="20"/>
+          <w:lang w:val="en-US"/>
+        </w:rPr>
+        <w:t>pico</w:t>
+      </w:r>
+      <w:proofErr w:type="spellEnd"/>
     </w:p>
     <w:p>
       <w:pPr>
@@ -1364,8 +1459,19 @@
           <w:sz w:val="20"/>
           <w:szCs w:val="20"/>
         </w:rPr>
-        <w:t>kWh: kilo-watt-hora</w:t>
-      </w:r>
+        <w:t xml:space="preserve">kWh: </w:t>
+      </w:r>
+      <w:proofErr w:type="spellStart"/>
+      <w:r>
+        <w:rPr>
+          <w:rFonts w:ascii="Arial" w:eastAsia="Arial" w:hAnsi="Arial" w:cs="Arial"/>
+          <w:color w:val="000000"/>
+          <w:sz w:val="20"/>
+          <w:szCs w:val="20"/>
+        </w:rPr>
+        <w:t>kilo-watt-hora</w:t>
+      </w:r>
+      <w:proofErr w:type="spellEnd"/>
     </w:p>
     <w:p>
       <w:pPr>
@@ -1379,14 +1485,25 @@
           <w:szCs w:val="20"/>
         </w:rPr>
       </w:pPr>
-      <w:r>
-        <w:rPr>
-          <w:rFonts w:ascii="Arial" w:eastAsia="Arial" w:hAnsi="Arial" w:cs="Arial"/>
-          <w:color w:val="000000"/>
-          <w:sz w:val="20"/>
-          <w:szCs w:val="20"/>
-        </w:rPr>
-        <w:t>MicroGD: Microgeração distribuída</w:t>
+      <w:proofErr w:type="spellStart"/>
+      <w:r>
+        <w:rPr>
+          <w:rFonts w:ascii="Arial" w:eastAsia="Arial" w:hAnsi="Arial" w:cs="Arial"/>
+          <w:color w:val="000000"/>
+          <w:sz w:val="20"/>
+          <w:szCs w:val="20"/>
+        </w:rPr>
+        <w:t>MicroGD</w:t>
+      </w:r>
+      <w:proofErr w:type="spellEnd"/>
+      <w:r>
+        <w:rPr>
+          <w:rFonts w:ascii="Arial" w:eastAsia="Arial" w:hAnsi="Arial" w:cs="Arial"/>
+          <w:color w:val="000000"/>
+          <w:sz w:val="20"/>
+          <w:szCs w:val="20"/>
+        </w:rPr>
+        <w:t>: Microgeração distribuída</w:t>
       </w:r>
     </w:p>
     <w:p>
@@ -1532,8 +1649,19 @@
           <w:sz w:val="20"/>
           <w:szCs w:val="20"/>
         </w:rPr>
-        <w:t>PR: Pára-raio</w:t>
-      </w:r>
+        <w:t xml:space="preserve">PR: </w:t>
+      </w:r>
+      <w:proofErr w:type="spellStart"/>
+      <w:r>
+        <w:rPr>
+          <w:rFonts w:ascii="Arial" w:eastAsia="Arial" w:hAnsi="Arial" w:cs="Arial"/>
+          <w:color w:val="000000"/>
+          <w:sz w:val="20"/>
+          <w:szCs w:val="20"/>
+        </w:rPr>
+        <w:t>Pára-raio</w:t>
+      </w:r>
+      <w:proofErr w:type="spellEnd"/>
     </w:p>
     <w:p>
       <w:pPr>
@@ -1869,14 +1997,25 @@
           <w:szCs w:val="20"/>
         </w:rPr>
       </w:pPr>
-      <w:r>
-        <w:rPr>
-          <w:rFonts w:ascii="Arial" w:eastAsia="Arial" w:hAnsi="Arial" w:cs="Arial"/>
-          <w:color w:val="000000"/>
-          <w:sz w:val="20"/>
-          <w:szCs w:val="20"/>
-        </w:rPr>
-        <w:t>Voc: Tensão de circuito aberto de módulo fotovoltaico em volts (V)</w:t>
+      <w:proofErr w:type="spellStart"/>
+      <w:r>
+        <w:rPr>
+          <w:rFonts w:ascii="Arial" w:eastAsia="Arial" w:hAnsi="Arial" w:cs="Arial"/>
+          <w:color w:val="000000"/>
+          <w:sz w:val="20"/>
+          <w:szCs w:val="20"/>
+        </w:rPr>
+        <w:t>Voc</w:t>
+      </w:r>
+      <w:proofErr w:type="spellEnd"/>
+      <w:r>
+        <w:rPr>
+          <w:rFonts w:ascii="Arial" w:eastAsia="Arial" w:hAnsi="Arial" w:cs="Arial"/>
+          <w:color w:val="000000"/>
+          <w:sz w:val="20"/>
+          <w:szCs w:val="20"/>
+        </w:rPr>
+        <w:t>: Tensão de circuito aberto de módulo fotovoltaico em volts (V)</w:t>
       </w:r>
     </w:p>
     <w:p>
@@ -4272,7 +4411,27 @@
           <w:sz w:val="20"/>
           <w:szCs w:val="20"/>
         </w:rPr>
-        <w:t>ABNT NBR IEC 62116: Procedimento de Ensaio de Anti-ilhamento para Inversores de Sistemas Fotovoltaicos Conectados à Rede Elétrica.</w:t>
+        <w:t xml:space="preserve">ABNT NBR IEC 62116: Procedimento de Ensaio de </w:t>
+      </w:r>
+      <w:proofErr w:type="spellStart"/>
+      <w:r>
+        <w:rPr>
+          <w:rFonts w:ascii="Arial" w:eastAsia="Arial" w:hAnsi="Arial" w:cs="Arial"/>
+          <w:color w:val="000000"/>
+          <w:sz w:val="20"/>
+          <w:szCs w:val="20"/>
+        </w:rPr>
+        <w:t>Anti-ilhamento</w:t>
+      </w:r>
+      <w:proofErr w:type="spellEnd"/>
+      <w:r>
+        <w:rPr>
+          <w:rFonts w:ascii="Arial" w:eastAsia="Arial" w:hAnsi="Arial" w:cs="Arial"/>
+          <w:color w:val="000000"/>
+          <w:sz w:val="20"/>
+          <w:szCs w:val="20"/>
+        </w:rPr>
+        <w:t xml:space="preserve"> para Inversores de Sistemas Fotovoltaicos Conectados à Rede Elétrica.</w:t>
       </w:r>
     </w:p>
     <w:p>
@@ -4305,7 +4464,27 @@
           <w:sz w:val="20"/>
           <w:szCs w:val="20"/>
         </w:rPr>
-        <w:t>EQUATORIAL ENERGIA NT.020.EQTL.Normas e Padrões – Conexão de Microgeração Distribuída ao Sistema de Baixa Tensão.</w:t>
+        <w:t xml:space="preserve">EQUATORIAL ENERGIA </w:t>
+      </w:r>
+      <w:proofErr w:type="gramStart"/>
+      <w:r>
+        <w:rPr>
+          <w:rFonts w:ascii="Arial" w:eastAsia="Arial" w:hAnsi="Arial" w:cs="Arial"/>
+          <w:color w:val="000000"/>
+          <w:sz w:val="20"/>
+          <w:szCs w:val="20"/>
+        </w:rPr>
+        <w:t>NT.020.EQTL</w:t>
+      </w:r>
+      <w:proofErr w:type="gramEnd"/>
+      <w:r>
+        <w:rPr>
+          <w:rFonts w:ascii="Arial" w:eastAsia="Arial" w:hAnsi="Arial" w:cs="Arial"/>
+          <w:color w:val="000000"/>
+          <w:sz w:val="20"/>
+          <w:szCs w:val="20"/>
+        </w:rPr>
+        <w:t>.Normas e Padrões – Conexão de Microgeração Distribuída ao Sistema de Baixa Tensão.</w:t>
       </w:r>
     </w:p>
     <w:p>
@@ -4338,7 +4517,27 @@
           <w:sz w:val="20"/>
           <w:szCs w:val="20"/>
         </w:rPr>
-        <w:t>EQUATORIAL ENERGIA NT.001.EQTL.Normas e Padrões – Fornecimento de Energia Elétrica em Baixa Tensão.</w:t>
+        <w:t xml:space="preserve">EQUATORIAL ENERGIA </w:t>
+      </w:r>
+      <w:proofErr w:type="gramStart"/>
+      <w:r>
+        <w:rPr>
+          <w:rFonts w:ascii="Arial" w:eastAsia="Arial" w:hAnsi="Arial" w:cs="Arial"/>
+          <w:color w:val="000000"/>
+          <w:sz w:val="20"/>
+          <w:szCs w:val="20"/>
+        </w:rPr>
+        <w:t>NT.001.EQTL</w:t>
+      </w:r>
+      <w:proofErr w:type="gramEnd"/>
+      <w:r>
+        <w:rPr>
+          <w:rFonts w:ascii="Arial" w:eastAsia="Arial" w:hAnsi="Arial" w:cs="Arial"/>
+          <w:color w:val="000000"/>
+          <w:sz w:val="20"/>
+          <w:szCs w:val="20"/>
+        </w:rPr>
+        <w:t>.Normas e Padrões – Fornecimento de Energia Elétrica em Baixa Tensão.</w:t>
       </w:r>
     </w:p>
     <w:p>
@@ -4371,7 +4570,27 @@
           <w:sz w:val="20"/>
           <w:szCs w:val="20"/>
         </w:rPr>
-        <w:t>EQUATORIAL ENERGIA NT.030.EQTL.Normas e Padrões - Padrões Construtivos de Caixas de Medição e Proteção.</w:t>
+        <w:t xml:space="preserve">EQUATORIAL ENERGIA </w:t>
+      </w:r>
+      <w:proofErr w:type="gramStart"/>
+      <w:r>
+        <w:rPr>
+          <w:rFonts w:ascii="Arial" w:eastAsia="Arial" w:hAnsi="Arial" w:cs="Arial"/>
+          <w:color w:val="000000"/>
+          <w:sz w:val="20"/>
+          <w:szCs w:val="20"/>
+        </w:rPr>
+        <w:t>NT.030.EQTL</w:t>
+      </w:r>
+      <w:proofErr w:type="gramEnd"/>
+      <w:r>
+        <w:rPr>
+          <w:rFonts w:ascii="Arial" w:eastAsia="Arial" w:hAnsi="Arial" w:cs="Arial"/>
+          <w:color w:val="000000"/>
+          <w:sz w:val="20"/>
+          <w:szCs w:val="20"/>
+        </w:rPr>
+        <w:t>.Normas e Padrões - Padrões Construtivos de Caixas de Medição e Proteção.</w:t>
       </w:r>
     </w:p>
     <w:p>
@@ -5784,7 +6003,39 @@
                 <w:sz w:val="18"/>
                 <w:szCs w:val="18"/>
               </w:rPr>
-              <w:t>6.4. Manual com Folha de Dados (datasheet) dos Inversores (fotovoltaica e eólica) ou dos geradores (hidríca, biomassa, resíduos, cogeração, etc)</w:t>
+              <w:t>6.4. Manual com Folha de Dados (datasheet) dos Inversores (fotovoltaica e eólica) ou dos geradores (</w:t>
+            </w:r>
+            <w:proofErr w:type="spellStart"/>
+            <w:r>
+              <w:rPr>
+                <w:sz w:val="18"/>
+                <w:szCs w:val="18"/>
+              </w:rPr>
+              <w:t>hidríca</w:t>
+            </w:r>
+            <w:proofErr w:type="spellEnd"/>
+            <w:r>
+              <w:rPr>
+                <w:sz w:val="18"/>
+                <w:szCs w:val="18"/>
+              </w:rPr>
+              <w:t xml:space="preserve">, biomassa, resíduos, cogeração, </w:t>
+            </w:r>
+            <w:proofErr w:type="spellStart"/>
+            <w:r>
+              <w:rPr>
+                <w:sz w:val="18"/>
+                <w:szCs w:val="18"/>
+              </w:rPr>
+              <w:t>etc</w:t>
+            </w:r>
+            <w:proofErr w:type="spellEnd"/>
+            <w:r>
+              <w:rPr>
+                <w:sz w:val="18"/>
+                <w:szCs w:val="18"/>
+              </w:rPr>
+              <w:t>)</w:t>
             </w:r>
           </w:p>
         </w:tc>
@@ -7125,7 +7376,27 @@
           <w:sz w:val="20"/>
           <w:szCs w:val="20"/>
         </w:rPr>
-        <w:t>Coordenadas georrefenciadas:</w:t>
+        <w:t xml:space="preserve">Coordenadas </w:t>
+      </w:r>
+      <w:proofErr w:type="spellStart"/>
+      <w:r>
+        <w:rPr>
+          <w:rFonts w:ascii="Arial" w:eastAsia="Arial" w:hAnsi="Arial" w:cs="Arial"/>
+          <w:color w:val="000000"/>
+          <w:sz w:val="20"/>
+          <w:szCs w:val="20"/>
+        </w:rPr>
+        <w:t>georrefenciadas</w:t>
+      </w:r>
+      <w:proofErr w:type="spellEnd"/>
+      <w:r>
+        <w:rPr>
+          <w:rFonts w:ascii="Arial" w:eastAsia="Arial" w:hAnsi="Arial" w:cs="Arial"/>
+          <w:color w:val="000000"/>
+          <w:sz w:val="20"/>
+          <w:szCs w:val="20"/>
+        </w:rPr>
+        <w:t>:</w:t>
       </w:r>
       <w:r>
         <w:rPr>
@@ -7189,6 +7460,10 @@
         <w:tblStyle w:val="Tabelacomgrade"/>
         <w:tblW w:w="9945" w:type="dxa"/>
         <w:tblBorders>
+          <w:top w:val="none" w:sz="0" w:space="0" w:color="auto"/>
+          <w:left w:val="none" w:sz="0" w:space="0" w:color="auto"/>
+          <w:bottom w:val="none" w:sz="0" w:space="0" w:color="auto"/>
+          <w:right w:val="none" w:sz="0" w:space="0" w:color="auto"/>
           <w:insideH w:val="none" w:sz="0" w:space="0" w:color="auto"/>
           <w:insideV w:val="none" w:sz="0" w:space="0" w:color="auto"/>
         </w:tblBorders>
@@ -7963,7 +8238,29 @@
                 <w:sz w:val="18"/>
                 <w:szCs w:val="18"/>
               </w:rPr>
-              <w:t>[C = (A*B)/1000]</w:t>
+              <w:t>[C = (A*</w:t>
+            </w:r>
+            <w:proofErr w:type="gramStart"/>
+            <w:r>
+              <w:rPr>
+                <w:rFonts w:ascii="Arial" w:eastAsia="Arial" w:hAnsi="Arial" w:cs="Arial"/>
+                <w:b/>
+                <w:color w:val="000000"/>
+                <w:sz w:val="18"/>
+                <w:szCs w:val="18"/>
+              </w:rPr>
+              <w:t>B)/</w:t>
+            </w:r>
+            <w:proofErr w:type="gramEnd"/>
+            <w:r>
+              <w:rPr>
+                <w:rFonts w:ascii="Arial" w:eastAsia="Arial" w:hAnsi="Arial" w:cs="Arial"/>
+                <w:b/>
+                <w:color w:val="000000"/>
+                <w:sz w:val="18"/>
+                <w:szCs w:val="18"/>
+              </w:rPr>
+              <w:t>1000]</w:t>
             </w:r>
           </w:p>
         </w:tc>
@@ -8103,7 +8400,29 @@
                 <w:sz w:val="18"/>
                 <w:szCs w:val="18"/>
               </w:rPr>
-              <w:t>[G = CxF]</w:t>
+              <w:t xml:space="preserve">[G = </w:t>
+            </w:r>
+            <w:proofErr w:type="spellStart"/>
+            <w:r>
+              <w:rPr>
+                <w:rFonts w:ascii="Arial" w:eastAsia="Arial" w:hAnsi="Arial" w:cs="Arial"/>
+                <w:b/>
+                <w:color w:val="000000"/>
+                <w:sz w:val="18"/>
+                <w:szCs w:val="18"/>
+              </w:rPr>
+              <w:t>CxF</w:t>
+            </w:r>
+            <w:proofErr w:type="spellEnd"/>
+            <w:r>
+              <w:rPr>
+                <w:rFonts w:ascii="Arial" w:eastAsia="Arial" w:hAnsi="Arial" w:cs="Arial"/>
+                <w:b/>
+                <w:color w:val="000000"/>
+                <w:sz w:val="18"/>
+                <w:szCs w:val="18"/>
+              </w:rPr>
+              <w:t>]</w:t>
             </w:r>
           </w:p>
         </w:tc>
@@ -8138,7 +8457,29 @@
                 <w:sz w:val="18"/>
                 <w:szCs w:val="18"/>
               </w:rPr>
-              <w:t>[H = ExF]</w:t>
+              <w:t xml:space="preserve">[H = </w:t>
+            </w:r>
+            <w:proofErr w:type="spellStart"/>
+            <w:r>
+              <w:rPr>
+                <w:rFonts w:ascii="Arial" w:eastAsia="Arial" w:hAnsi="Arial" w:cs="Arial"/>
+                <w:b/>
+                <w:color w:val="000000"/>
+                <w:sz w:val="18"/>
+                <w:szCs w:val="18"/>
+              </w:rPr>
+              <w:t>ExF</w:t>
+            </w:r>
+            <w:proofErr w:type="spellEnd"/>
+            <w:r>
+              <w:rPr>
+                <w:rFonts w:ascii="Arial" w:eastAsia="Arial" w:hAnsi="Arial" w:cs="Arial"/>
+                <w:b/>
+                <w:color w:val="000000"/>
+                <w:sz w:val="18"/>
+                <w:szCs w:val="18"/>
+              </w:rPr>
+              <w:t>]</w:t>
             </w:r>
           </w:p>
         </w:tc>
@@ -10097,6 +10438,7 @@
                 <w:szCs w:val="18"/>
               </w:rPr>
             </w:pPr>
+            <w:proofErr w:type="spellStart"/>
             <w:r>
               <w:rPr>
                 <w:rFonts w:ascii="Arial" w:eastAsia="Arial" w:hAnsi="Arial" w:cs="Arial"/>
@@ -10105,6 +10447,7 @@
               </w:rPr>
               <w:t>Microondas</w:t>
             </w:r>
+            <w:proofErr w:type="spellEnd"/>
           </w:p>
         </w:tc>
         <w:tc>
@@ -12222,7 +12565,27 @@
           <w:sz w:val="20"/>
           <w:szCs w:val="20"/>
         </w:rPr>
-        <w:t>No ponto de entrega/conexão é (será) instalado um disjuntor termomagnético, em conformidade com a norma NT.001.EQTL.Normas e Padrões da Equatorial Energia, com as seguintes características:</w:t>
+        <w:t xml:space="preserve">No ponto de entrega/conexão é (será) instalado um disjuntor termomagnético, em conformidade com a norma </w:t>
+      </w:r>
+      <w:proofErr w:type="gramStart"/>
+      <w:r>
+        <w:rPr>
+          <w:rFonts w:ascii="Arial" w:eastAsia="Arial" w:hAnsi="Arial" w:cs="Arial"/>
+          <w:color w:val="000000"/>
+          <w:sz w:val="20"/>
+          <w:szCs w:val="20"/>
+        </w:rPr>
+        <w:t>NT.001.EQTL</w:t>
+      </w:r>
+      <w:proofErr w:type="gramEnd"/>
+      <w:r>
+        <w:rPr>
+          <w:rFonts w:ascii="Arial" w:eastAsia="Arial" w:hAnsi="Arial" w:cs="Arial"/>
+          <w:color w:val="000000"/>
+          <w:sz w:val="20"/>
+          <w:szCs w:val="20"/>
+        </w:rPr>
+        <w:t>.Normas e Padrões da Equatorial Energia, com as seguintes características:</w:t>
       </w:r>
     </w:p>
     <w:p>
@@ -12629,7 +12992,27 @@
           <w:sz w:val="20"/>
           <w:szCs w:val="20"/>
         </w:rPr>
-        <w:t>A potência disponibilizada para unidades consumidora onde será instalada a microGD é (será) igual à:</w:t>
+        <w:t xml:space="preserve">A potência disponibilizada para unidades consumidora onde será instalada a </w:t>
+      </w:r>
+      <w:proofErr w:type="spellStart"/>
+      <w:r>
+        <w:rPr>
+          <w:rFonts w:ascii="Arial" w:eastAsia="Arial" w:hAnsi="Arial" w:cs="Arial"/>
+          <w:color w:val="000000"/>
+          <w:sz w:val="20"/>
+          <w:szCs w:val="20"/>
+        </w:rPr>
+        <w:t>microGD</w:t>
+      </w:r>
+      <w:proofErr w:type="spellEnd"/>
+      <w:r>
+        <w:rPr>
+          <w:rFonts w:ascii="Arial" w:eastAsia="Arial" w:hAnsi="Arial" w:cs="Arial"/>
+          <w:color w:val="000000"/>
+          <w:sz w:val="20"/>
+          <w:szCs w:val="20"/>
+        </w:rPr>
+        <w:t xml:space="preserve"> é (será) igual à:</w:t>
       </w:r>
     </w:p>
     <w:p>
@@ -12689,7 +13072,27 @@
           <w:sz w:val="20"/>
           <w:szCs w:val="20"/>
         </w:rPr>
-        <w:t xml:space="preserve"> [A] X NF)/1000</w:t>
+        <w:t xml:space="preserve"> [A] X </w:t>
+      </w:r>
+      <w:proofErr w:type="gramStart"/>
+      <w:r>
+        <w:rPr>
+          <w:rFonts w:ascii="Arial" w:eastAsia="Arial" w:hAnsi="Arial" w:cs="Arial"/>
+          <w:color w:val="000000"/>
+          <w:sz w:val="20"/>
+          <w:szCs w:val="20"/>
+        </w:rPr>
+        <w:t>NF)/</w:t>
+      </w:r>
+      <w:proofErr w:type="gramEnd"/>
+      <w:r>
+        <w:rPr>
+          <w:rFonts w:ascii="Arial" w:eastAsia="Arial" w:hAnsi="Arial" w:cs="Arial"/>
+          <w:color w:val="000000"/>
+          <w:sz w:val="20"/>
+          <w:szCs w:val="20"/>
+        </w:rPr>
+        <w:t>1000</w:t>
       </w:r>
     </w:p>
     <w:p>
@@ -13122,7 +13525,47 @@
           <w:sz w:val="20"/>
           <w:szCs w:val="20"/>
         </w:rPr>
-        <w:t xml:space="preserve"> mm (comprimento, altura e largura), está (será) instalada muro, no ponto de entrega caracterizado como o limite da via pública com a propriedade, conforme fotos abaixo, atendendo aos requisitos de localização, facilidade de acesso e lay-out, em conformidade com as normas da concessionária NT.001.EQTL e NT.030.EQTL, conforme a FIGURA 2 e FIGURA 3.</w:t>
+        <w:t xml:space="preserve"> mm (comprimento, altura e largura), está (será) instalada muro, no ponto de entrega caracterizado como o limite da via pública com a propriedade, conforme fotos abaixo, atendendo aos requisitos de localização, facilidade de acesso e </w:t>
+      </w:r>
+      <w:proofErr w:type="spellStart"/>
+      <w:r>
+        <w:rPr>
+          <w:rFonts w:ascii="Arial" w:eastAsia="Arial" w:hAnsi="Arial" w:cs="Arial"/>
+          <w:color w:val="000000"/>
+          <w:sz w:val="20"/>
+          <w:szCs w:val="20"/>
+        </w:rPr>
+        <w:t>lay-out</w:t>
+      </w:r>
+      <w:proofErr w:type="spellEnd"/>
+      <w:r>
+        <w:rPr>
+          <w:rFonts w:ascii="Arial" w:eastAsia="Arial" w:hAnsi="Arial" w:cs="Arial"/>
+          <w:color w:val="000000"/>
+          <w:sz w:val="20"/>
+          <w:szCs w:val="20"/>
+        </w:rPr>
+        <w:t xml:space="preserve">, em conformidade com as normas da concessionária </w:t>
+      </w:r>
+      <w:proofErr w:type="gramStart"/>
+      <w:r>
+        <w:rPr>
+          <w:rFonts w:ascii="Arial" w:eastAsia="Arial" w:hAnsi="Arial" w:cs="Arial"/>
+          <w:color w:val="000000"/>
+          <w:sz w:val="20"/>
+          <w:szCs w:val="20"/>
+        </w:rPr>
+        <w:t>NT.001.EQTL</w:t>
+      </w:r>
+      <w:proofErr w:type="gramEnd"/>
+      <w:r>
+        <w:rPr>
+          <w:rFonts w:ascii="Arial" w:eastAsia="Arial" w:hAnsi="Arial" w:cs="Arial"/>
+          <w:color w:val="000000"/>
+          <w:sz w:val="20"/>
+          <w:szCs w:val="20"/>
+        </w:rPr>
+        <w:t xml:space="preserve"> e NT.030.EQTL, conforme a FIGURA 2 e FIGURA 3.</w:t>
       </w:r>
     </w:p>
     <w:p>
@@ -13194,6 +13637,14 @@
       <w:tblPr>
         <w:tblStyle w:val="Tabelacomgrade"/>
         <w:tblW w:w="0" w:type="auto"/>
+        <w:tblBorders>
+          <w:top w:val="none" w:sz="0" w:space="0" w:color="auto"/>
+          <w:left w:val="none" w:sz="0" w:space="0" w:color="auto"/>
+          <w:bottom w:val="none" w:sz="0" w:space="0" w:color="auto"/>
+          <w:right w:val="none" w:sz="0" w:space="0" w:color="auto"/>
+          <w:insideH w:val="none" w:sz="0" w:space="0" w:color="auto"/>
+          <w:insideV w:val="none" w:sz="0" w:space="0" w:color="auto"/>
+        </w:tblBorders>
         <w:tblLook w:val="04A0" w:firstRow="1" w:lastRow="0" w:firstColumn="1" w:lastColumn="0" w:noHBand="0" w:noVBand="1"/>
       </w:tblPr>
       <w:tblGrid>
@@ -13466,6 +13917,14 @@
       <w:tblPr>
         <w:tblStyle w:val="Tabelacomgrade"/>
         <w:tblW w:w="0" w:type="auto"/>
+        <w:tblBorders>
+          <w:top w:val="none" w:sz="0" w:space="0" w:color="auto"/>
+          <w:left w:val="none" w:sz="0" w:space="0" w:color="auto"/>
+          <w:bottom w:val="none" w:sz="0" w:space="0" w:color="auto"/>
+          <w:right w:val="none" w:sz="0" w:space="0" w:color="auto"/>
+          <w:insideH w:val="none" w:sz="0" w:space="0" w:color="auto"/>
+          <w:insideV w:val="none" w:sz="0" w:space="0" w:color="auto"/>
+        </w:tblBorders>
         <w:tblLook w:val="04A0" w:firstRow="1" w:lastRow="0" w:firstColumn="1" w:lastColumn="0" w:noHBand="0" w:noVBand="1"/>
       </w:tblPr>
       <w:tblGrid>
@@ -14176,6 +14635,12 @@
         <w:tc>
           <w:tcPr>
             <w:tcW w:w="9517" w:type="dxa"/>
+            <w:tcBorders>
+              <w:top w:val="nil"/>
+              <w:left w:val="nil"/>
+              <w:bottom w:val="nil"/>
+              <w:right w:val="nil"/>
+            </w:tcBorders>
             <w:vAlign w:val="center"/>
           </w:tcPr>
           <w:p>
@@ -14445,14 +14910,25 @@
         </w:rPr>
         <w:t xml:space="preserve"> </w:t>
       </w:r>
-      <w:r>
-        <w:rPr>
-          <w:rFonts w:ascii="Arial" w:eastAsia="Arial" w:hAnsi="Arial" w:cs="Arial"/>
-          <w:color w:val="000000"/>
-          <w:sz w:val="20"/>
-          <w:szCs w:val="20"/>
-        </w:rPr>
-        <w:t xml:space="preserve">Wp (watt-pico), configurando assim um sistema de </w:t>
+      <w:proofErr w:type="spellStart"/>
+      <w:r>
+        <w:rPr>
+          <w:rFonts w:ascii="Arial" w:eastAsia="Arial" w:hAnsi="Arial" w:cs="Arial"/>
+          <w:color w:val="000000"/>
+          <w:sz w:val="20"/>
+          <w:szCs w:val="20"/>
+        </w:rPr>
+        <w:t>Wp</w:t>
+      </w:r>
+      <w:proofErr w:type="spellEnd"/>
+      <w:r>
+        <w:rPr>
+          <w:rFonts w:ascii="Arial" w:eastAsia="Arial" w:hAnsi="Arial" w:cs="Arial"/>
+          <w:color w:val="000000"/>
+          <w:sz w:val="20"/>
+          <w:szCs w:val="20"/>
+        </w:rPr>
+        <w:t xml:space="preserve"> (watt-pico), configurando assim um sistema de </w:t>
       </w:r>
       <w:r>
         <w:rPr>
@@ -14469,7 +14945,27 @@
           <w:sz w:val="20"/>
           <w:szCs w:val="20"/>
         </w:rPr>
-        <w:t xml:space="preserve"> kWp.</w:t>
+        <w:t xml:space="preserve"> </w:t>
+      </w:r>
+      <w:proofErr w:type="spellStart"/>
+      <w:r>
+        <w:rPr>
+          <w:rFonts w:ascii="Arial" w:eastAsia="Arial" w:hAnsi="Arial" w:cs="Arial"/>
+          <w:color w:val="000000"/>
+          <w:sz w:val="20"/>
+          <w:szCs w:val="20"/>
+        </w:rPr>
+        <w:t>kWp</w:t>
+      </w:r>
+      <w:proofErr w:type="spellEnd"/>
+      <w:r>
+        <w:rPr>
+          <w:rFonts w:ascii="Arial" w:eastAsia="Arial" w:hAnsi="Arial" w:cs="Arial"/>
+          <w:color w:val="000000"/>
+          <w:sz w:val="20"/>
+          <w:szCs w:val="20"/>
+        </w:rPr>
+        <w:t>.</w:t>
       </w:r>
     </w:p>
     <w:p>
@@ -14589,7 +15085,17 @@
           <w:sz w:val="20"/>
           <w:szCs w:val="20"/>
         </w:rPr>
-        <w:t xml:space="preserve"> W</w:t>
+        <w:t xml:space="preserve"> </w:t>
+      </w:r>
+      <w:proofErr w:type="spellStart"/>
+      <w:r>
+        <w:rPr>
+          <w:rFonts w:ascii="Arial" w:eastAsia="Arial" w:hAnsi="Arial" w:cs="Arial"/>
+          <w:color w:val="000000"/>
+          <w:sz w:val="20"/>
+          <w:szCs w:val="20"/>
+        </w:rPr>
+        <w:t>W</w:t>
       </w:r>
       <w:r>
         <w:rPr>
@@ -14599,6 +15105,7 @@
         </w:rPr>
         <w:t>p</w:t>
       </w:r>
+      <w:proofErr w:type="spellEnd"/>
     </w:p>
     <w:p>
       <w:pPr>
@@ -14932,7 +15439,25 @@
                 <w:sz w:val="18"/>
                 <w:szCs w:val="18"/>
               </w:rPr>
-              <w:t>Potência nominal – Pn [W]</w:t>
+              <w:t xml:space="preserve">Potência nominal – </w:t>
+            </w:r>
+            <w:proofErr w:type="spellStart"/>
+            <w:r>
+              <w:rPr>
+                <w:rFonts w:ascii="Arial" w:eastAsia="Arial" w:hAnsi="Arial" w:cs="Arial"/>
+                <w:sz w:val="18"/>
+                <w:szCs w:val="18"/>
+              </w:rPr>
+              <w:t>Pn</w:t>
+            </w:r>
+            <w:proofErr w:type="spellEnd"/>
+            <w:r>
+              <w:rPr>
+                <w:rFonts w:ascii="Arial" w:eastAsia="Arial" w:hAnsi="Arial" w:cs="Arial"/>
+                <w:sz w:val="18"/>
+                <w:szCs w:val="18"/>
+              </w:rPr>
+              <w:t xml:space="preserve"> [W]</w:t>
             </w:r>
           </w:p>
         </w:tc>
@@ -15014,7 +15539,25 @@
                 <w:sz w:val="18"/>
                 <w:szCs w:val="18"/>
               </w:rPr>
-              <w:t>Tensão de circuito aberto – Voc [V]</w:t>
+              <w:t xml:space="preserve">Tensão de circuito aberto – </w:t>
+            </w:r>
+            <w:proofErr w:type="spellStart"/>
+            <w:r>
+              <w:rPr>
+                <w:rFonts w:ascii="Arial" w:eastAsia="Arial" w:hAnsi="Arial" w:cs="Arial"/>
+                <w:sz w:val="18"/>
+                <w:szCs w:val="18"/>
+              </w:rPr>
+              <w:t>Voc</w:t>
+            </w:r>
+            <w:proofErr w:type="spellEnd"/>
+            <w:r>
+              <w:rPr>
+                <w:rFonts w:ascii="Arial" w:eastAsia="Arial" w:hAnsi="Arial" w:cs="Arial"/>
+                <w:sz w:val="18"/>
+                <w:szCs w:val="18"/>
+              </w:rPr>
+              <w:t xml:space="preserve"> [V]</w:t>
             </w:r>
           </w:p>
         </w:tc>
@@ -15096,7 +15639,25 @@
                 <w:sz w:val="18"/>
                 <w:szCs w:val="18"/>
               </w:rPr>
-              <w:t>Corrente de curto circuito – Isc [A]</w:t>
+              <w:t xml:space="preserve">Corrente de curto circuito – </w:t>
+            </w:r>
+            <w:proofErr w:type="spellStart"/>
+            <w:r>
+              <w:rPr>
+                <w:rFonts w:ascii="Arial" w:eastAsia="Arial" w:hAnsi="Arial" w:cs="Arial"/>
+                <w:sz w:val="18"/>
+                <w:szCs w:val="18"/>
+              </w:rPr>
+              <w:t>Isc</w:t>
+            </w:r>
+            <w:proofErr w:type="spellEnd"/>
+            <w:r>
+              <w:rPr>
+                <w:rFonts w:ascii="Arial" w:eastAsia="Arial" w:hAnsi="Arial" w:cs="Arial"/>
+                <w:sz w:val="18"/>
+                <w:szCs w:val="18"/>
+              </w:rPr>
+              <w:t xml:space="preserve"> [A]</w:t>
             </w:r>
           </w:p>
         </w:tc>
@@ -15179,7 +15740,25 @@
                 <w:szCs w:val="18"/>
               </w:rPr>
               <w:lastRenderedPageBreak/>
-              <w:t>Tensão de máxima potência – Vpmp [V]</w:t>
+              <w:t xml:space="preserve">Tensão de máxima potência – </w:t>
+            </w:r>
+            <w:proofErr w:type="spellStart"/>
+            <w:r>
+              <w:rPr>
+                <w:rFonts w:ascii="Arial" w:eastAsia="Arial" w:hAnsi="Arial" w:cs="Arial"/>
+                <w:sz w:val="18"/>
+                <w:szCs w:val="18"/>
+              </w:rPr>
+              <w:t>Vpmp</w:t>
+            </w:r>
+            <w:proofErr w:type="spellEnd"/>
+            <w:r>
+              <w:rPr>
+                <w:rFonts w:ascii="Arial" w:eastAsia="Arial" w:hAnsi="Arial" w:cs="Arial"/>
+                <w:sz w:val="18"/>
+                <w:szCs w:val="18"/>
+              </w:rPr>
+              <w:t xml:space="preserve"> [V]</w:t>
             </w:r>
           </w:p>
         </w:tc>
@@ -15261,7 +15840,25 @@
                 <w:sz w:val="18"/>
                 <w:szCs w:val="18"/>
               </w:rPr>
-              <w:t>Corrente de máxima potência – Ipmp [A]</w:t>
+              <w:t xml:space="preserve">Corrente de máxima potência – </w:t>
+            </w:r>
+            <w:proofErr w:type="spellStart"/>
+            <w:r>
+              <w:rPr>
+                <w:rFonts w:ascii="Arial" w:eastAsia="Arial" w:hAnsi="Arial" w:cs="Arial"/>
+                <w:sz w:val="18"/>
+                <w:szCs w:val="18"/>
+              </w:rPr>
+              <w:t>Ipmp</w:t>
+            </w:r>
+            <w:proofErr w:type="spellEnd"/>
+            <w:r>
+              <w:rPr>
+                <w:rFonts w:ascii="Arial" w:eastAsia="Arial" w:hAnsi="Arial" w:cs="Arial"/>
+                <w:sz w:val="18"/>
+                <w:szCs w:val="18"/>
+              </w:rPr>
+              <w:t xml:space="preserve"> [A]</w:t>
             </w:r>
           </w:p>
         </w:tc>
@@ -16022,7 +16619,27 @@
           <w:sz w:val="20"/>
           <w:szCs w:val="20"/>
         </w:rPr>
-        <w:t xml:space="preserve"> kWp, assim, a potência nominal do inversor a ser selecionado terá que estar dentro da faixa de 75% a 125% da potência total do sistema. </w:t>
+        <w:t xml:space="preserve"> </w:t>
+      </w:r>
+      <w:proofErr w:type="spellStart"/>
+      <w:r>
+        <w:rPr>
+          <w:rFonts w:ascii="Arial" w:eastAsia="Arial" w:hAnsi="Arial" w:cs="Arial"/>
+          <w:color w:val="000000"/>
+          <w:sz w:val="20"/>
+          <w:szCs w:val="20"/>
+        </w:rPr>
+        <w:t>kWp</w:t>
+      </w:r>
+      <w:proofErr w:type="spellEnd"/>
+      <w:r>
+        <w:rPr>
+          <w:rFonts w:ascii="Arial" w:eastAsia="Arial" w:hAnsi="Arial" w:cs="Arial"/>
+          <w:color w:val="000000"/>
+          <w:sz w:val="20"/>
+          <w:szCs w:val="20"/>
+        </w:rPr>
+        <w:t xml:space="preserve">, assim, a potência nominal do inversor a ser selecionado terá que estar dentro da faixa de 75% a 125% da potência total do sistema. </w:t>
       </w:r>
     </w:p>
     <w:p>
@@ -16523,7 +17140,25 @@
                 <w:sz w:val="18"/>
                 <w:szCs w:val="18"/>
               </w:rPr>
-              <w:t>Potência nominal – Pn [kW]</w:t>
+              <w:t xml:space="preserve">Potência nominal – </w:t>
+            </w:r>
+            <w:proofErr w:type="spellStart"/>
+            <w:r>
+              <w:rPr>
+                <w:rFonts w:ascii="Arial" w:eastAsia="Arial" w:hAnsi="Arial" w:cs="Arial"/>
+                <w:sz w:val="18"/>
+                <w:szCs w:val="18"/>
+              </w:rPr>
+              <w:t>Pn</w:t>
+            </w:r>
+            <w:proofErr w:type="spellEnd"/>
+            <w:r>
+              <w:rPr>
+                <w:rFonts w:ascii="Arial" w:eastAsia="Arial" w:hAnsi="Arial" w:cs="Arial"/>
+                <w:sz w:val="18"/>
+                <w:szCs w:val="18"/>
+              </w:rPr>
+              <w:t xml:space="preserve"> [kW]</w:t>
             </w:r>
           </w:p>
         </w:tc>
@@ -16606,7 +17241,25 @@
                 <w:sz w:val="18"/>
                 <w:szCs w:val="18"/>
               </w:rPr>
-              <w:t>Máxima potência na entrada CC – Pmax-cc [kW]</w:t>
+              <w:t xml:space="preserve">Máxima potência na entrada CC – </w:t>
+            </w:r>
+            <w:proofErr w:type="spellStart"/>
+            <w:r>
+              <w:rPr>
+                <w:rFonts w:ascii="Arial" w:eastAsia="Arial" w:hAnsi="Arial" w:cs="Arial"/>
+                <w:sz w:val="18"/>
+                <w:szCs w:val="18"/>
+              </w:rPr>
+              <w:t>Pmax-cc</w:t>
+            </w:r>
+            <w:proofErr w:type="spellEnd"/>
+            <w:r>
+              <w:rPr>
+                <w:rFonts w:ascii="Arial" w:eastAsia="Arial" w:hAnsi="Arial" w:cs="Arial"/>
+                <w:sz w:val="18"/>
+                <w:szCs w:val="18"/>
+              </w:rPr>
+              <w:t xml:space="preserve"> [kW]</w:t>
             </w:r>
           </w:p>
         </w:tc>
@@ -16689,7 +17342,25 @@
                 <w:sz w:val="18"/>
                 <w:szCs w:val="18"/>
               </w:rPr>
-              <w:t>Máxima tensão CC – Vcc-máx [V]</w:t>
+              <w:t xml:space="preserve">Máxima tensão CC – </w:t>
+            </w:r>
+            <w:proofErr w:type="spellStart"/>
+            <w:r>
+              <w:rPr>
+                <w:rFonts w:ascii="Arial" w:eastAsia="Arial" w:hAnsi="Arial" w:cs="Arial"/>
+                <w:sz w:val="18"/>
+                <w:szCs w:val="18"/>
+              </w:rPr>
+              <w:t>Vcc-máx</w:t>
+            </w:r>
+            <w:proofErr w:type="spellEnd"/>
+            <w:r>
+              <w:rPr>
+                <w:rFonts w:ascii="Arial" w:eastAsia="Arial" w:hAnsi="Arial" w:cs="Arial"/>
+                <w:sz w:val="18"/>
+                <w:szCs w:val="18"/>
+              </w:rPr>
+              <w:t xml:space="preserve"> [V]</w:t>
             </w:r>
           </w:p>
         </w:tc>
@@ -16772,7 +17443,25 @@
                 <w:sz w:val="18"/>
                 <w:szCs w:val="18"/>
               </w:rPr>
-              <w:t>Máxima corrente CC – Icc-máx [V]</w:t>
+              <w:t xml:space="preserve">Máxima corrente CC – </w:t>
+            </w:r>
+            <w:proofErr w:type="spellStart"/>
+            <w:r>
+              <w:rPr>
+                <w:rFonts w:ascii="Arial" w:eastAsia="Arial" w:hAnsi="Arial" w:cs="Arial"/>
+                <w:sz w:val="18"/>
+                <w:szCs w:val="18"/>
+              </w:rPr>
+              <w:t>Icc-máx</w:t>
+            </w:r>
+            <w:proofErr w:type="spellEnd"/>
+            <w:r>
+              <w:rPr>
+                <w:rFonts w:ascii="Arial" w:eastAsia="Arial" w:hAnsi="Arial" w:cs="Arial"/>
+                <w:sz w:val="18"/>
+                <w:szCs w:val="18"/>
+              </w:rPr>
+              <w:t xml:space="preserve"> [V]</w:t>
             </w:r>
           </w:p>
         </w:tc>
@@ -16863,7 +17552,25 @@
                 <w:sz w:val="18"/>
                 <w:szCs w:val="18"/>
               </w:rPr>
-              <w:t>Máxima tensão MPPT – Vpmp-máx [V]</w:t>
+              <w:t xml:space="preserve">Máxima tensão MPPT – </w:t>
+            </w:r>
+            <w:proofErr w:type="spellStart"/>
+            <w:r>
+              <w:rPr>
+                <w:rFonts w:ascii="Arial" w:eastAsia="Arial" w:hAnsi="Arial" w:cs="Arial"/>
+                <w:sz w:val="18"/>
+                <w:szCs w:val="18"/>
+              </w:rPr>
+              <w:t>Vpmp-máx</w:t>
+            </w:r>
+            <w:proofErr w:type="spellEnd"/>
+            <w:r>
+              <w:rPr>
+                <w:rFonts w:ascii="Arial" w:eastAsia="Arial" w:hAnsi="Arial" w:cs="Arial"/>
+                <w:sz w:val="18"/>
+                <w:szCs w:val="18"/>
+              </w:rPr>
+              <w:t xml:space="preserve"> [V]</w:t>
             </w:r>
           </w:p>
         </w:tc>
@@ -16946,7 +17653,25 @@
                 <w:sz w:val="18"/>
                 <w:szCs w:val="18"/>
               </w:rPr>
-              <w:t>Mínima tensão MPPT – Vpmp-min [V]</w:t>
+              <w:t xml:space="preserve">Mínima tensão MPPT – </w:t>
+            </w:r>
+            <w:proofErr w:type="spellStart"/>
+            <w:r>
+              <w:rPr>
+                <w:rFonts w:ascii="Arial" w:eastAsia="Arial" w:hAnsi="Arial" w:cs="Arial"/>
+                <w:sz w:val="18"/>
+                <w:szCs w:val="18"/>
+              </w:rPr>
+              <w:t>Vpmp</w:t>
+            </w:r>
+            <w:proofErr w:type="spellEnd"/>
+            <w:r>
+              <w:rPr>
+                <w:rFonts w:ascii="Arial" w:eastAsia="Arial" w:hAnsi="Arial" w:cs="Arial"/>
+                <w:sz w:val="18"/>
+                <w:szCs w:val="18"/>
+              </w:rPr>
+              <w:t>-min [V]</w:t>
             </w:r>
           </w:p>
         </w:tc>
@@ -17029,7 +17754,25 @@
                 <w:sz w:val="18"/>
                 <w:szCs w:val="18"/>
               </w:rPr>
-              <w:t>Tensão CC de partida – Vcc-part [V]</w:t>
+              <w:t xml:space="preserve">Tensão CC de partida – </w:t>
+            </w:r>
+            <w:proofErr w:type="spellStart"/>
+            <w:r>
+              <w:rPr>
+                <w:rFonts w:ascii="Arial" w:eastAsia="Arial" w:hAnsi="Arial" w:cs="Arial"/>
+                <w:sz w:val="18"/>
+                <w:szCs w:val="18"/>
+              </w:rPr>
+              <w:t>Vcc-part</w:t>
+            </w:r>
+            <w:proofErr w:type="spellEnd"/>
+            <w:r>
+              <w:rPr>
+                <w:rFonts w:ascii="Arial" w:eastAsia="Arial" w:hAnsi="Arial" w:cs="Arial"/>
+                <w:sz w:val="18"/>
+                <w:szCs w:val="18"/>
+              </w:rPr>
+              <w:t xml:space="preserve"> [V]</w:t>
             </w:r>
           </w:p>
         </w:tc>
@@ -17112,8 +17855,18 @@
                 <w:sz w:val="18"/>
                 <w:szCs w:val="18"/>
               </w:rPr>
-              <w:t>Quantidade de Strings</w:t>
-            </w:r>
+              <w:t xml:space="preserve">Quantidade de </w:t>
+            </w:r>
+            <w:proofErr w:type="spellStart"/>
+            <w:r>
+              <w:rPr>
+                <w:rFonts w:ascii="Arial" w:eastAsia="Arial" w:hAnsi="Arial" w:cs="Arial"/>
+                <w:sz w:val="18"/>
+                <w:szCs w:val="18"/>
+              </w:rPr>
+              <w:t>Strings</w:t>
+            </w:r>
+            <w:proofErr w:type="spellEnd"/>
           </w:p>
         </w:tc>
         <w:tc>
@@ -17324,7 +18077,25 @@
                 <w:sz w:val="18"/>
                 <w:szCs w:val="18"/>
               </w:rPr>
-              <w:t>Potência nominal CA – Pca [kW]</w:t>
+              <w:t xml:space="preserve">Potência nominal CA – </w:t>
+            </w:r>
+            <w:proofErr w:type="spellStart"/>
+            <w:r>
+              <w:rPr>
+                <w:rFonts w:ascii="Arial" w:eastAsia="Arial" w:hAnsi="Arial" w:cs="Arial"/>
+                <w:sz w:val="18"/>
+                <w:szCs w:val="18"/>
+              </w:rPr>
+              <w:t>Pca</w:t>
+            </w:r>
+            <w:proofErr w:type="spellEnd"/>
+            <w:r>
+              <w:rPr>
+                <w:rFonts w:ascii="Arial" w:eastAsia="Arial" w:hAnsi="Arial" w:cs="Arial"/>
+                <w:sz w:val="18"/>
+                <w:szCs w:val="18"/>
+              </w:rPr>
+              <w:t xml:space="preserve"> [kW]</w:t>
             </w:r>
           </w:p>
         </w:tc>
@@ -17407,7 +18178,25 @@
                 <w:sz w:val="18"/>
                 <w:szCs w:val="18"/>
               </w:rPr>
-              <w:t>Máxima potência na saída CA – Pca-máx [kW]</w:t>
+              <w:t xml:space="preserve">Máxima potência na saída CA – </w:t>
+            </w:r>
+            <w:proofErr w:type="spellStart"/>
+            <w:r>
+              <w:rPr>
+                <w:rFonts w:ascii="Arial" w:eastAsia="Arial" w:hAnsi="Arial" w:cs="Arial"/>
+                <w:sz w:val="18"/>
+                <w:szCs w:val="18"/>
+              </w:rPr>
+              <w:t>Pca-máx</w:t>
+            </w:r>
+            <w:proofErr w:type="spellEnd"/>
+            <w:r>
+              <w:rPr>
+                <w:rFonts w:ascii="Arial" w:eastAsia="Arial" w:hAnsi="Arial" w:cs="Arial"/>
+                <w:sz w:val="18"/>
+                <w:szCs w:val="18"/>
+              </w:rPr>
+              <w:t xml:space="preserve"> [kW]</w:t>
             </w:r>
           </w:p>
         </w:tc>
@@ -17490,7 +18279,25 @@
                 <w:sz w:val="18"/>
                 <w:szCs w:val="18"/>
               </w:rPr>
-              <w:t>Máxima corrente na saída CA – Imáx-ca [A]</w:t>
+              <w:t xml:space="preserve">Máxima corrente na saída CA – </w:t>
+            </w:r>
+            <w:proofErr w:type="spellStart"/>
+            <w:r>
+              <w:rPr>
+                <w:rFonts w:ascii="Arial" w:eastAsia="Arial" w:hAnsi="Arial" w:cs="Arial"/>
+                <w:sz w:val="18"/>
+                <w:szCs w:val="18"/>
+              </w:rPr>
+              <w:t>Imáx-ca</w:t>
+            </w:r>
+            <w:proofErr w:type="spellEnd"/>
+            <w:r>
+              <w:rPr>
+                <w:rFonts w:ascii="Arial" w:eastAsia="Arial" w:hAnsi="Arial" w:cs="Arial"/>
+                <w:sz w:val="18"/>
+                <w:szCs w:val="18"/>
+              </w:rPr>
+              <w:t xml:space="preserve"> [A]</w:t>
             </w:r>
           </w:p>
         </w:tc>
@@ -17574,7 +18381,25 @@
                 <w:szCs w:val="18"/>
               </w:rPr>
               <w:lastRenderedPageBreak/>
-              <w:t>Tensão nominal CA – Vnon-ca [V]</w:t>
+              <w:t xml:space="preserve">Tensão nominal CA – </w:t>
+            </w:r>
+            <w:proofErr w:type="spellStart"/>
+            <w:r>
+              <w:rPr>
+                <w:rFonts w:ascii="Arial" w:eastAsia="Arial" w:hAnsi="Arial" w:cs="Arial"/>
+                <w:sz w:val="18"/>
+                <w:szCs w:val="18"/>
+              </w:rPr>
+              <w:t>Vnon-ca</w:t>
+            </w:r>
+            <w:proofErr w:type="spellEnd"/>
+            <w:r>
+              <w:rPr>
+                <w:rFonts w:ascii="Arial" w:eastAsia="Arial" w:hAnsi="Arial" w:cs="Arial"/>
+                <w:sz w:val="18"/>
+                <w:szCs w:val="18"/>
+              </w:rPr>
+              <w:t xml:space="preserve"> [V]</w:t>
             </w:r>
           </w:p>
         </w:tc>
@@ -17657,7 +18482,25 @@
                 <w:sz w:val="18"/>
                 <w:szCs w:val="18"/>
               </w:rPr>
-              <w:t>Frequência nominal – Fn [Hz]</w:t>
+              <w:t xml:space="preserve">Frequência nominal – </w:t>
+            </w:r>
+            <w:proofErr w:type="spellStart"/>
+            <w:r>
+              <w:rPr>
+                <w:rFonts w:ascii="Arial" w:eastAsia="Arial" w:hAnsi="Arial" w:cs="Arial"/>
+                <w:sz w:val="18"/>
+                <w:szCs w:val="18"/>
+              </w:rPr>
+              <w:t>Fn</w:t>
+            </w:r>
+            <w:proofErr w:type="spellEnd"/>
+            <w:r>
+              <w:rPr>
+                <w:rFonts w:ascii="Arial" w:eastAsia="Arial" w:hAnsi="Arial" w:cs="Arial"/>
+                <w:sz w:val="18"/>
+                <w:szCs w:val="18"/>
+              </w:rPr>
+              <w:t xml:space="preserve"> [Hz]</w:t>
             </w:r>
           </w:p>
         </w:tc>
@@ -17740,7 +18583,25 @@
                 <w:sz w:val="18"/>
                 <w:szCs w:val="18"/>
               </w:rPr>
-              <w:t>Máxima tensão CA – Vca-máx [V]</w:t>
+              <w:t xml:space="preserve">Máxima tensão CA – </w:t>
+            </w:r>
+            <w:proofErr w:type="spellStart"/>
+            <w:r>
+              <w:rPr>
+                <w:rFonts w:ascii="Arial" w:eastAsia="Arial" w:hAnsi="Arial" w:cs="Arial"/>
+                <w:sz w:val="18"/>
+                <w:szCs w:val="18"/>
+              </w:rPr>
+              <w:t>Vca-máx</w:t>
+            </w:r>
+            <w:proofErr w:type="spellEnd"/>
+            <w:r>
+              <w:rPr>
+                <w:rFonts w:ascii="Arial" w:eastAsia="Arial" w:hAnsi="Arial" w:cs="Arial"/>
+                <w:sz w:val="18"/>
+                <w:szCs w:val="18"/>
+              </w:rPr>
+              <w:t xml:space="preserve"> [V]</w:t>
             </w:r>
           </w:p>
         </w:tc>
@@ -17831,7 +18692,25 @@
                 <w:sz w:val="18"/>
                 <w:szCs w:val="18"/>
               </w:rPr>
-              <w:t>Mínima tensão CA – Vca-min [V]</w:t>
+              <w:t xml:space="preserve">Mínima tensão CA – </w:t>
+            </w:r>
+            <w:proofErr w:type="spellStart"/>
+            <w:r>
+              <w:rPr>
+                <w:rFonts w:ascii="Arial" w:eastAsia="Arial" w:hAnsi="Arial" w:cs="Arial"/>
+                <w:sz w:val="18"/>
+                <w:szCs w:val="18"/>
+              </w:rPr>
+              <w:t>Vca</w:t>
+            </w:r>
+            <w:proofErr w:type="spellEnd"/>
+            <w:r>
+              <w:rPr>
+                <w:rFonts w:ascii="Arial" w:eastAsia="Arial" w:hAnsi="Arial" w:cs="Arial"/>
+                <w:sz w:val="18"/>
+                <w:szCs w:val="18"/>
+              </w:rPr>
+              <w:t>-min [V]</w:t>
             </w:r>
           </w:p>
         </w:tc>
@@ -18044,7 +18923,25 @@
                 <w:sz w:val="18"/>
                 <w:szCs w:val="18"/>
               </w:rPr>
-              <w:t>0,8 – 0,8 ind/cap</w:t>
+              <w:t xml:space="preserve">0,8 – 0,8 </w:t>
+            </w:r>
+            <w:proofErr w:type="spellStart"/>
+            <w:r>
+              <w:rPr>
+                <w:rFonts w:ascii="Arial" w:eastAsia="Arial" w:hAnsi="Arial" w:cs="Arial"/>
+                <w:sz w:val="18"/>
+                <w:szCs w:val="18"/>
+              </w:rPr>
+              <w:t>ind</w:t>
+            </w:r>
+            <w:proofErr w:type="spellEnd"/>
+            <w:r>
+              <w:rPr>
+                <w:rFonts w:ascii="Arial" w:eastAsia="Arial" w:hAnsi="Arial" w:cs="Arial"/>
+                <w:sz w:val="18"/>
+                <w:szCs w:val="18"/>
+              </w:rPr>
+              <w:t>/cap</w:t>
             </w:r>
           </w:p>
         </w:tc>
@@ -18437,7 +19334,27 @@
           <w:sz w:val="20"/>
           <w:szCs w:val="20"/>
         </w:rPr>
-        <w:t xml:space="preserve">Número de pólos: </w:t>
+        <w:t xml:space="preserve">Número de </w:t>
+      </w:r>
+      <w:proofErr w:type="spellStart"/>
+      <w:r>
+        <w:rPr>
+          <w:rFonts w:ascii="Arial" w:eastAsia="Arial" w:hAnsi="Arial" w:cs="Arial"/>
+          <w:color w:val="000000"/>
+          <w:sz w:val="20"/>
+          <w:szCs w:val="20"/>
+        </w:rPr>
+        <w:t>pólos</w:t>
+      </w:r>
+      <w:proofErr w:type="spellEnd"/>
+      <w:r>
+        <w:rPr>
+          <w:rFonts w:ascii="Arial" w:eastAsia="Arial" w:hAnsi="Arial" w:cs="Arial"/>
+          <w:color w:val="000000"/>
+          <w:sz w:val="20"/>
+          <w:szCs w:val="20"/>
+        </w:rPr>
+        <w:t xml:space="preserve">: </w:t>
       </w:r>
       <w:r>
         <w:rPr>
@@ -19237,8 +20154,9 @@
           <w:sz w:val="20"/>
           <w:szCs w:val="20"/>
         </w:rPr>
-        <w:t>à String Box</w:t>
-      </w:r>
+        <w:t xml:space="preserve">à </w:t>
+      </w:r>
+      <w:proofErr w:type="spellStart"/>
       <w:r>
         <w:rPr>
           <w:rFonts w:ascii="Arial" w:eastAsia="Arial" w:hAnsi="Arial" w:cs="Arial"/>
@@ -19247,6 +20165,27 @@
           <w:sz w:val="20"/>
           <w:szCs w:val="20"/>
         </w:rPr>
+        <w:t>String</w:t>
+      </w:r>
+      <w:proofErr w:type="spellEnd"/>
+      <w:r>
+        <w:rPr>
+          <w:rFonts w:ascii="Arial" w:eastAsia="Arial" w:hAnsi="Arial" w:cs="Arial"/>
+          <w:i/>
+          <w:color w:val="000000"/>
+          <w:sz w:val="20"/>
+          <w:szCs w:val="20"/>
+        </w:rPr>
+        <w:t xml:space="preserve"> Box</w:t>
+      </w:r>
+      <w:r>
+        <w:rPr>
+          <w:rFonts w:ascii="Arial" w:eastAsia="Arial" w:hAnsi="Arial" w:cs="Arial"/>
+          <w:i/>
+          <w:color w:val="000000"/>
+          <w:sz w:val="20"/>
+          <w:szCs w:val="20"/>
+        </w:rPr>
         <w:t xml:space="preserve"> CA</w:t>
       </w:r>
       <w:r>
@@ -19300,7 +20239,27 @@
           <w:sz w:val="20"/>
           <w:szCs w:val="20"/>
         </w:rPr>
-        <w:t xml:space="preserve">. A partir da String Box, o aterramento segue por meio de condutor de secção de </w:t>
+        <w:t xml:space="preserve">. A partir da </w:t>
+      </w:r>
+      <w:proofErr w:type="spellStart"/>
+      <w:r>
+        <w:rPr>
+          <w:rFonts w:ascii="Arial" w:eastAsia="Arial" w:hAnsi="Arial" w:cs="Arial"/>
+          <w:color w:val="000000"/>
+          <w:sz w:val="20"/>
+          <w:szCs w:val="20"/>
+        </w:rPr>
+        <w:t>String</w:t>
+      </w:r>
+      <w:proofErr w:type="spellEnd"/>
+      <w:r>
+        <w:rPr>
+          <w:rFonts w:ascii="Arial" w:eastAsia="Arial" w:hAnsi="Arial" w:cs="Arial"/>
+          <w:color w:val="000000"/>
+          <w:sz w:val="20"/>
+          <w:szCs w:val="20"/>
+        </w:rPr>
+        <w:t xml:space="preserve"> Box, o aterramento segue por meio de condutor de secção de </w:t>
       </w:r>
       <w:r>
         <w:rPr>
@@ -19357,7 +20316,27 @@
           <w:sz w:val="20"/>
           <w:szCs w:val="20"/>
         </w:rPr>
-        <w:t xml:space="preserve">Os módulos serão aterrados através da utilização de grampos terminais de alumínio, fixados nos perfilados diretamente conectados à parte metálica dos geradores, e conduzindo até a String Box através de um cabo de </w:t>
+        <w:t xml:space="preserve">Os módulos serão aterrados através da utilização de grampos terminais de alumínio, fixados nos perfilados diretamente conectados à parte metálica dos geradores, e conduzindo até a </w:t>
+      </w:r>
+      <w:proofErr w:type="spellStart"/>
+      <w:r>
+        <w:rPr>
+          <w:rFonts w:ascii="Arial" w:eastAsia="Arial" w:hAnsi="Arial" w:cs="Arial"/>
+          <w:color w:val="000000"/>
+          <w:sz w:val="20"/>
+          <w:szCs w:val="20"/>
+        </w:rPr>
+        <w:t>String</w:t>
+      </w:r>
+      <w:proofErr w:type="spellEnd"/>
+      <w:r>
+        <w:rPr>
+          <w:rFonts w:ascii="Arial" w:eastAsia="Arial" w:hAnsi="Arial" w:cs="Arial"/>
+          <w:color w:val="000000"/>
+          <w:sz w:val="20"/>
+          <w:szCs w:val="20"/>
+        </w:rPr>
+        <w:t xml:space="preserve"> Box através de um cabo de </w:t>
       </w:r>
       <w:r>
         <w:rPr>
@@ -19875,7 +20854,43 @@
                 <w:sz w:val="20"/>
                 <w:szCs w:val="20"/>
               </w:rPr>
-              <w:t xml:space="preserve">0,8 p.u. / 1,1 p.u. 0,4 s / 0,2 s  </w:t>
+              <w:t xml:space="preserve">0,8 </w:t>
+            </w:r>
+            <w:proofErr w:type="spellStart"/>
+            <w:r>
+              <w:rPr>
+                <w:rFonts w:ascii="Arial" w:eastAsia="Arial" w:hAnsi="Arial" w:cs="Arial"/>
+                <w:sz w:val="20"/>
+                <w:szCs w:val="20"/>
+              </w:rPr>
+              <w:t>p.u</w:t>
+            </w:r>
+            <w:proofErr w:type="spellEnd"/>
+            <w:r>
+              <w:rPr>
+                <w:rFonts w:ascii="Arial" w:eastAsia="Arial" w:hAnsi="Arial" w:cs="Arial"/>
+                <w:sz w:val="20"/>
+                <w:szCs w:val="20"/>
+              </w:rPr>
+              <w:t xml:space="preserve">. / 1,1 </w:t>
+            </w:r>
+            <w:proofErr w:type="spellStart"/>
+            <w:r>
+              <w:rPr>
+                <w:rFonts w:ascii="Arial" w:eastAsia="Arial" w:hAnsi="Arial" w:cs="Arial"/>
+                <w:sz w:val="20"/>
+                <w:szCs w:val="20"/>
+              </w:rPr>
+              <w:t>p.u</w:t>
+            </w:r>
+            <w:proofErr w:type="spellEnd"/>
+            <w:r>
+              <w:rPr>
+                <w:rFonts w:ascii="Arial" w:eastAsia="Arial" w:hAnsi="Arial" w:cs="Arial"/>
+                <w:sz w:val="20"/>
+                <w:szCs w:val="20"/>
+              </w:rPr>
+              <w:t xml:space="preserve">. 0,4 s / 0,2 s  </w:t>
             </w:r>
           </w:p>
         </w:tc>
@@ -19907,7 +20922,43 @@
                 <w:sz w:val="20"/>
                 <w:szCs w:val="20"/>
               </w:rPr>
-              <w:t>Proteção de subfrequência (81U) e sobrefrequência (81O)</w:t>
+              <w:t xml:space="preserve">Proteção de </w:t>
+            </w:r>
+            <w:proofErr w:type="spellStart"/>
+            <w:r>
+              <w:rPr>
+                <w:rFonts w:ascii="Arial" w:eastAsia="Arial" w:hAnsi="Arial" w:cs="Arial"/>
+                <w:sz w:val="20"/>
+                <w:szCs w:val="20"/>
+              </w:rPr>
+              <w:t>subfrequência</w:t>
+            </w:r>
+            <w:proofErr w:type="spellEnd"/>
+            <w:r>
+              <w:rPr>
+                <w:rFonts w:ascii="Arial" w:eastAsia="Arial" w:hAnsi="Arial" w:cs="Arial"/>
+                <w:sz w:val="20"/>
+                <w:szCs w:val="20"/>
+              </w:rPr>
+              <w:t xml:space="preserve"> (81U) e </w:t>
+            </w:r>
+            <w:proofErr w:type="spellStart"/>
+            <w:r>
+              <w:rPr>
+                <w:rFonts w:ascii="Arial" w:eastAsia="Arial" w:hAnsi="Arial" w:cs="Arial"/>
+                <w:sz w:val="20"/>
+                <w:szCs w:val="20"/>
+              </w:rPr>
+              <w:t>sobrefrequência</w:t>
+            </w:r>
+            <w:proofErr w:type="spellEnd"/>
+            <w:r>
+              <w:rPr>
+                <w:rFonts w:ascii="Arial" w:eastAsia="Arial" w:hAnsi="Arial" w:cs="Arial"/>
+                <w:sz w:val="20"/>
+                <w:szCs w:val="20"/>
+              </w:rPr>
+              <w:t xml:space="preserve"> (81O)</w:t>
             </w:r>
           </w:p>
         </w:tc>
@@ -20107,13 +21158,59 @@
                 <w:szCs w:val="20"/>
               </w:rPr>
             </w:pPr>
+            <w:proofErr w:type="spellStart"/>
             <w:r>
               <w:rPr>
                 <w:rFonts w:ascii="Arial" w:eastAsia="Arial" w:hAnsi="Arial" w:cs="Arial"/>
                 <w:sz w:val="20"/>
                 <w:szCs w:val="20"/>
               </w:rPr>
-              <w:t>Anti-ilhamento (78 e 81 df/dt – ROCOF)</w:t>
+              <w:t>Anti-ilhamento</w:t>
+            </w:r>
+            <w:proofErr w:type="spellEnd"/>
+            <w:r>
+              <w:rPr>
+                <w:rFonts w:ascii="Arial" w:eastAsia="Arial" w:hAnsi="Arial" w:cs="Arial"/>
+                <w:sz w:val="20"/>
+                <w:szCs w:val="20"/>
+              </w:rPr>
+              <w:t xml:space="preserve"> (78 e 81 </w:t>
+            </w:r>
+            <w:proofErr w:type="spellStart"/>
+            <w:r>
+              <w:rPr>
+                <w:rFonts w:ascii="Arial" w:eastAsia="Arial" w:hAnsi="Arial" w:cs="Arial"/>
+                <w:sz w:val="20"/>
+                <w:szCs w:val="20"/>
+              </w:rPr>
+              <w:t>df</w:t>
+            </w:r>
+            <w:proofErr w:type="spellEnd"/>
+            <w:r>
+              <w:rPr>
+                <w:rFonts w:ascii="Arial" w:eastAsia="Arial" w:hAnsi="Arial" w:cs="Arial"/>
+                <w:sz w:val="20"/>
+                <w:szCs w:val="20"/>
+              </w:rPr>
+              <w:t>/</w:t>
+            </w:r>
+            <w:proofErr w:type="spellStart"/>
+            <w:r>
+              <w:rPr>
+                <w:rFonts w:ascii="Arial" w:eastAsia="Arial" w:hAnsi="Arial" w:cs="Arial"/>
+                <w:sz w:val="20"/>
+                <w:szCs w:val="20"/>
+              </w:rPr>
+              <w:t>dt</w:t>
+            </w:r>
+            <w:proofErr w:type="spellEnd"/>
+            <w:r>
+              <w:rPr>
+                <w:rFonts w:ascii="Arial" w:eastAsia="Arial" w:hAnsi="Arial" w:cs="Arial"/>
+                <w:sz w:val="20"/>
+                <w:szCs w:val="20"/>
+              </w:rPr>
+              <w:t xml:space="preserve"> – ROCOF)</w:t>
             </w:r>
           </w:p>
         </w:tc>
@@ -20477,6 +21574,7 @@
         </w:rPr>
         <w:t xml:space="preserve">1KV </w:t>
       </w:r>
+      <w:proofErr w:type="spellStart"/>
       <w:r>
         <w:rPr>
           <w:rFonts w:ascii="Arial" w:eastAsia="Arial" w:hAnsi="Arial" w:cs="Arial"/>
@@ -20485,6 +21583,7 @@
         </w:rPr>
         <w:t>ca</w:t>
       </w:r>
+      <w:proofErr w:type="spellEnd"/>
       <w:r>
         <w:rPr>
           <w:rFonts w:ascii="Arial" w:eastAsia="Arial" w:hAnsi="Arial" w:cs="Arial"/>
@@ -20907,7 +22006,27 @@
           <w:sz w:val="20"/>
           <w:szCs w:val="20"/>
         </w:rPr>
-        <w:t>Material: Policarbonato com aditivos anti-raios UV (ultravioleta);</w:t>
+        <w:t xml:space="preserve">Material: Policarbonato com aditivos </w:t>
+      </w:r>
+      <w:proofErr w:type="spellStart"/>
+      <w:r>
+        <w:rPr>
+          <w:rFonts w:ascii="Arial" w:eastAsia="Arial" w:hAnsi="Arial" w:cs="Arial"/>
+          <w:color w:val="000000"/>
+          <w:sz w:val="20"/>
+          <w:szCs w:val="20"/>
+        </w:rPr>
+        <w:t>anti-raios</w:t>
+      </w:r>
+      <w:proofErr w:type="spellEnd"/>
+      <w:r>
+        <w:rPr>
+          <w:rFonts w:ascii="Arial" w:eastAsia="Arial" w:hAnsi="Arial" w:cs="Arial"/>
+          <w:color w:val="000000"/>
+          <w:sz w:val="20"/>
+          <w:szCs w:val="20"/>
+        </w:rPr>
+        <w:t xml:space="preserve"> UV (ultravioleta);</w:t>
       </w:r>
     </w:p>
     <w:p>
@@ -21292,7 +22411,27 @@
           <w:sz w:val="20"/>
           <w:szCs w:val="20"/>
         </w:rPr>
-        <w:t>Projeto Elétricos contendo: planta de situação, diagrama funcional, arranjos físicos ou lay-out, detalhes de montagem, manual com folha de dados do gerador e manual com folha de dados do inversor (se houver)</w:t>
+        <w:t xml:space="preserve">Projeto Elétricos contendo: planta de situação, diagrama funcional, arranjos físicos ou </w:t>
+      </w:r>
+      <w:proofErr w:type="spellStart"/>
+      <w:r>
+        <w:rPr>
+          <w:rFonts w:ascii="Arial" w:eastAsia="Arial" w:hAnsi="Arial" w:cs="Arial"/>
+          <w:color w:val="000000"/>
+          <w:sz w:val="20"/>
+          <w:szCs w:val="20"/>
+        </w:rPr>
+        <w:t>lay-out</w:t>
+      </w:r>
+      <w:proofErr w:type="spellEnd"/>
+      <w:r>
+        <w:rPr>
+          <w:rFonts w:ascii="Arial" w:eastAsia="Arial" w:hAnsi="Arial" w:cs="Arial"/>
+          <w:color w:val="000000"/>
+          <w:sz w:val="20"/>
+          <w:szCs w:val="20"/>
+        </w:rPr>
+        <w:t>, detalhes de montagem, manual com folha de dados do gerador e manual com folha de dados do inversor (se houver)</w:t>
       </w:r>
     </w:p>
     <w:p>

</xml_diff>

<commit_message>
mais palavras ao diconário
</commit_message>
<xml_diff>
--- a/CACETA.docx
+++ b/CACETA.docx
@@ -4113,27 +4113,7 @@
           <w:sz w:val="20"/>
           <w:szCs w:val="20"/>
         </w:rPr>
-        <w:t xml:space="preserve">EQUATORIAL ENERGIA </w:t>
-      </w:r>
-      <w:proofErr w:type="gramStart"/>
-      <w:r>
-        <w:rPr>
-          <w:rFonts w:ascii="Arial" w:eastAsia="Arial" w:hAnsi="Arial" w:cs="Arial"/>
-          <w:color w:val="000000"/>
-          <w:sz w:val="20"/>
-          <w:szCs w:val="20"/>
-        </w:rPr>
-        <w:t>NT.020.EQTL</w:t>
-      </w:r>
-      <w:proofErr w:type="gramEnd"/>
-      <w:r>
-        <w:rPr>
-          <w:rFonts w:ascii="Arial" w:eastAsia="Arial" w:hAnsi="Arial" w:cs="Arial"/>
-          <w:color w:val="000000"/>
-          <w:sz w:val="20"/>
-          <w:szCs w:val="20"/>
-        </w:rPr>
-        <w:t>.Normas e Padrões – Conexão de Microgeração Distribuída ao Sistema de Baixa Tensão.</w:t>
+        <w:t>EQUATORIAL ENERGIA NT.020.EQTL.Normas e Padrões – Conexão de Microgeração Distribuída ao Sistema de Baixa Tensão.</w:t>
       </w:r>
     </w:p>
     <w:p>
@@ -4166,27 +4146,7 @@
           <w:sz w:val="20"/>
           <w:szCs w:val="20"/>
         </w:rPr>
-        <w:t xml:space="preserve">EQUATORIAL ENERGIA </w:t>
-      </w:r>
-      <w:proofErr w:type="gramStart"/>
-      <w:r>
-        <w:rPr>
-          <w:rFonts w:ascii="Arial" w:eastAsia="Arial" w:hAnsi="Arial" w:cs="Arial"/>
-          <w:color w:val="000000"/>
-          <w:sz w:val="20"/>
-          <w:szCs w:val="20"/>
-        </w:rPr>
-        <w:t>NT.001.EQTL</w:t>
-      </w:r>
-      <w:proofErr w:type="gramEnd"/>
-      <w:r>
-        <w:rPr>
-          <w:rFonts w:ascii="Arial" w:eastAsia="Arial" w:hAnsi="Arial" w:cs="Arial"/>
-          <w:color w:val="000000"/>
-          <w:sz w:val="20"/>
-          <w:szCs w:val="20"/>
-        </w:rPr>
-        <w:t>.Normas e Padrões – Fornecimento de Energia Elétrica em Baixa Tensão.</w:t>
+        <w:t>EQUATORIAL ENERGIA NT.001.EQTL.Normas e Padrões – Fornecimento de Energia Elétrica em Baixa Tensão.</w:t>
       </w:r>
     </w:p>
     <w:p>
@@ -4219,27 +4179,7 @@
           <w:sz w:val="20"/>
           <w:szCs w:val="20"/>
         </w:rPr>
-        <w:t xml:space="preserve">EQUATORIAL ENERGIA </w:t>
-      </w:r>
-      <w:proofErr w:type="gramStart"/>
-      <w:r>
-        <w:rPr>
-          <w:rFonts w:ascii="Arial" w:eastAsia="Arial" w:hAnsi="Arial" w:cs="Arial"/>
-          <w:color w:val="000000"/>
-          <w:sz w:val="20"/>
-          <w:szCs w:val="20"/>
-        </w:rPr>
-        <w:t>NT.030.EQTL</w:t>
-      </w:r>
-      <w:proofErr w:type="gramEnd"/>
-      <w:r>
-        <w:rPr>
-          <w:rFonts w:ascii="Arial" w:eastAsia="Arial" w:hAnsi="Arial" w:cs="Arial"/>
-          <w:color w:val="000000"/>
-          <w:sz w:val="20"/>
-          <w:szCs w:val="20"/>
-        </w:rPr>
-        <w:t>.Normas e Padrões - Padrões Construtivos de Caixas de Medição e Proteção.</w:t>
+        <w:t>EQUATORIAL ENERGIA NT.030.EQTL.Normas e Padrões - Padrões Construtivos de Caixas de Medição e Proteção.</w:t>
       </w:r>
     </w:p>
     <w:p>
@@ -7711,29 +7651,7 @@
                 <w:sz w:val="18"/>
                 <w:szCs w:val="18"/>
               </w:rPr>
-              <w:t>[C = (A*</w:t>
-            </w:r>
-            <w:proofErr w:type="gramStart"/>
-            <w:r>
-              <w:rPr>
-                <w:rFonts w:ascii="Arial" w:eastAsia="Arial" w:hAnsi="Arial" w:cs="Arial"/>
-                <w:b/>
-                <w:color w:val="000000"/>
-                <w:sz w:val="18"/>
-                <w:szCs w:val="18"/>
-              </w:rPr>
-              <w:t>B)/</w:t>
-            </w:r>
-            <w:proofErr w:type="gramEnd"/>
-            <w:r>
-              <w:rPr>
-                <w:rFonts w:ascii="Arial" w:eastAsia="Arial" w:hAnsi="Arial" w:cs="Arial"/>
-                <w:b/>
-                <w:color w:val="000000"/>
-                <w:sz w:val="18"/>
-                <w:szCs w:val="18"/>
-              </w:rPr>
-              <w:t>1000]</w:t>
+              <w:t>[C = (A*B)/1000]</w:t>
             </w:r>
           </w:p>
         </w:tc>
@@ -11748,8 +11666,34 @@
         </w:rPr>
       </w:pPr>
       <w:r>
-        <w:t xml:space="preserve">A unidade consumidora é (será) ligada em ramal de ligação em baixa tensão, através de um circuito vramal.get() a vcondutores.get() condutores, sendo 1 condutor(es) FASE de diâmetro nominal 16 mm2 e um condutor NEUTRO de diâmetro nominal 16 mm2, com tensão de atendimento em 220 V, derivado de uma rede aérea/subterrânea de distribuição secundária da EQUATORIAL ENERGIA no estado do Piauí. </w:t>
-      </w:r>
+        <w:t xml:space="preserve">A unidade consumidora é (será) ligada em ramal de ligação em baixa tensão, através de um circuito vramal.get() a vcondutores.get() condutores, sendo 1 condutor(es) FASE de diâmetro nominal vdiametro.get() mm2 e um condutor NEUTRO de diâmetro nominal vdiametro.get() mm2, com tensão de atendimento em 220 V, derivado de uma rede aérea/subterrânea de distribuição secundária da EQUATORIAL ENERGIA no estado do #ESTADO. </w:t>
+      </w:r>
+    </w:p>
+    <w:p>
+      <w:pPr>
+        <w:widowControl w:val="0"/>
+        <w:spacing w:before="120" w:after="120" w:line="360" w:lineRule="auto"/>
+        <w:jc w:val="both"/>
+        <w:rPr>
+          <w:rFonts w:ascii="Arial" w:eastAsia="Arial" w:hAnsi="Arial" w:cs="Arial"/>
+          <w:color w:val="000000"/>
+          <w:sz w:val="20"/>
+          <w:szCs w:val="20"/>
+        </w:rPr>
+      </w:pPr>
+    </w:p>
+    <w:p>
+      <w:pPr>
+        <w:widowControl w:val="0"/>
+        <w:spacing w:before="120" w:after="120" w:line="360" w:lineRule="auto"/>
+        <w:jc w:val="both"/>
+        <w:rPr>
+          <w:rFonts w:ascii="Arial" w:eastAsia="Arial" w:hAnsi="Arial" w:cs="Arial"/>
+          <w:color w:val="000000"/>
+          <w:sz w:val="20"/>
+          <w:szCs w:val="20"/>
+        </w:rPr>
+      </w:pPr>
     </w:p>
     <w:p>
       <w:pPr>
@@ -11799,6 +11743,7 @@
           <w:sz w:val="20"/>
           <w:szCs w:val="20"/>
         </w:rPr>
+        <w:lastRenderedPageBreak/>
         <w:t>Disjuntor de Entrada</w:t>
       </w:r>
     </w:p>
@@ -11821,27 +11766,7 @@
           <w:sz w:val="20"/>
           <w:szCs w:val="20"/>
         </w:rPr>
-        <w:t xml:space="preserve">No ponto de entrega/conexão é (será) instalado um disjuntor termomagnético, em conformidade com a norma </w:t>
-      </w:r>
-      <w:proofErr w:type="gramStart"/>
-      <w:r>
-        <w:rPr>
-          <w:rFonts w:ascii="Arial" w:eastAsia="Arial" w:hAnsi="Arial" w:cs="Arial"/>
-          <w:color w:val="000000"/>
-          <w:sz w:val="20"/>
-          <w:szCs w:val="20"/>
-        </w:rPr>
-        <w:t>NT.001.EQTL</w:t>
-      </w:r>
-      <w:proofErr w:type="gramEnd"/>
-      <w:r>
-        <w:rPr>
-          <w:rFonts w:ascii="Arial" w:eastAsia="Arial" w:hAnsi="Arial" w:cs="Arial"/>
-          <w:color w:val="000000"/>
-          <w:sz w:val="20"/>
-          <w:szCs w:val="20"/>
-        </w:rPr>
-        <w:t>.Normas e Padrões da Equatorial Energia, com as seguintes características:</w:t>
+        <w:t>No ponto de entrega/conexão é (será) instalado um disjuntor termomagnético, em conformidade com a norma NT.001.EQTL.Normas e Padrões da Equatorial Energia, com as seguintes características:</w:t>
       </w:r>
     </w:p>
     <w:p>
@@ -11869,83 +11794,7 @@
         </w:rPr>
       </w:pPr>
       <w:r>
-        <w:rPr>
-          <w:noProof/>
-        </w:rPr>
-        <w:drawing>
-          <wp:anchor distT="0" distB="0" distL="0" distR="0" simplePos="0" relativeHeight="251665408" behindDoc="1" locked="0" layoutInCell="1" hidden="0" allowOverlap="1" wp14:anchorId="01A32C12" wp14:editId="38E56B0C">
-            <wp:simplePos x="0" y="0"/>
-            <wp:positionH relativeFrom="column">
-              <wp:posOffset>2742565</wp:posOffset>
-            </wp:positionH>
-            <wp:positionV relativeFrom="paragraph">
-              <wp:posOffset>85725</wp:posOffset>
-            </wp:positionV>
-            <wp:extent cx="2981325" cy="1200150"/>
-            <wp:effectExtent l="0" t="0" r="9525" b="0"/>
-            <wp:wrapNone/>
-            <wp:docPr id="14" name="image1.png"/>
-            <wp:cNvGraphicFramePr/>
-            <a:graphic xmlns:a="http://schemas.openxmlformats.org/drawingml/2006/main">
-              <a:graphicData uri="http://schemas.openxmlformats.org/drawingml/2006/picture">
-                <pic:pic xmlns:pic="http://schemas.openxmlformats.org/drawingml/2006/picture">
-                  <pic:nvPicPr>
-                    <pic:cNvPr id="14" name="image1.png"/>
-                    <pic:cNvPicPr preferRelativeResize="0"/>
-                  </pic:nvPicPr>
-                  <pic:blipFill rotWithShape="1">
-                    <a:blip r:embed="rId10" cstate="print">
-                      <a:extLst>
-                        <a:ext uri="{28A0092B-C50C-407E-A947-70E740481C1C}">
-                          <a14:useLocalDpi xmlns:a14="http://schemas.microsoft.com/office/drawing/2010/main" val="0"/>
-                        </a:ext>
-                      </a:extLst>
-                    </a:blip>
-                    <a:srcRect l="-142" r="3262"/>
-                    <a:stretch/>
-                  </pic:blipFill>
-                  <pic:spPr bwMode="auto">
-                    <a:xfrm>
-                      <a:off x="0" y="0"/>
-                      <a:ext cx="2981325" cy="1200150"/>
-                    </a:xfrm>
-                    <a:prstGeom prst="rect">
-                      <a:avLst/>
-                    </a:prstGeom>
-                    <a:ln>
-                      <a:noFill/>
-                    </a:ln>
-                    <a:extLst>
-                      <a:ext uri="{53640926-AAD7-44D8-BBD7-CCE9431645EC}">
-                        <a14:shadowObscured xmlns:a14="http://schemas.microsoft.com/office/drawing/2010/main"/>
-                      </a:ext>
-                    </a:extLst>
-                  </pic:spPr>
-                </pic:pic>
-              </a:graphicData>
-            </a:graphic>
-            <wp14:sizeRelH relativeFrom="margin">
-              <wp14:pctWidth>0</wp14:pctWidth>
-            </wp14:sizeRelH>
-          </wp:anchor>
-        </w:drawing>
-      </w:r>
-      <w:r>
-        <w:rPr>
-          <w:rFonts w:ascii="Arial" w:eastAsia="Arial" w:hAnsi="Arial" w:cs="Arial"/>
-          <w:color w:val="000000"/>
-          <w:sz w:val="20"/>
-          <w:szCs w:val="20"/>
-        </w:rPr>
-        <w:t xml:space="preserve">NÚMERO DE POLOS: </w:t>
-      </w:r>
-      <w:r>
-        <w:rPr>
-          <w:rFonts w:ascii="Arial" w:eastAsia="Arial" w:hAnsi="Arial" w:cs="Arial"/>
-          <w:sz w:val="20"/>
-          <w:szCs w:val="20"/>
-        </w:rPr>
-        <w:t>1</w:t>
+        <w:t>NÚMERO DE POLOS: vnumpolos.get()</w:t>
       </w:r>
     </w:p>
     <w:p>
@@ -12000,30 +11849,7 @@
         </w:rPr>
       </w:pPr>
       <w:r>
-        <w:rPr>
-          <w:rFonts w:ascii="Arial" w:eastAsia="Arial" w:hAnsi="Arial" w:cs="Arial"/>
-          <w:color w:val="000000"/>
-          <w:sz w:val="20"/>
-          <w:szCs w:val="20"/>
-        </w:rPr>
-        <w:t xml:space="preserve">CORRENTE NOMINAL: </w:t>
-      </w:r>
-      <w:r>
-        <w:rPr>
-          <w:rFonts w:ascii="Arial" w:eastAsia="Arial" w:hAnsi="Arial" w:cs="Arial"/>
-          <w:sz w:val="20"/>
-          <w:szCs w:val="20"/>
-        </w:rPr>
-        <w:t>63</w:t>
-      </w:r>
-      <w:r>
-        <w:rPr>
-          <w:rFonts w:ascii="Arial" w:eastAsia="Arial" w:hAnsi="Arial" w:cs="Arial"/>
-          <w:color w:val="000000"/>
-          <w:sz w:val="20"/>
-          <w:szCs w:val="20"/>
-        </w:rPr>
-        <w:t xml:space="preserve"> A</w:t>
+        <w:t>CORRENTE NOMINAL: vcordisj.get() A</w:t>
       </w:r>
     </w:p>
     <w:p>
@@ -12328,27 +12154,7 @@
           <w:sz w:val="20"/>
           <w:szCs w:val="20"/>
         </w:rPr>
-        <w:t xml:space="preserve"> [A] X </w:t>
-      </w:r>
-      <w:proofErr w:type="gramStart"/>
-      <w:r>
-        <w:rPr>
-          <w:rFonts w:ascii="Arial" w:eastAsia="Arial" w:hAnsi="Arial" w:cs="Arial"/>
-          <w:color w:val="000000"/>
-          <w:sz w:val="20"/>
-          <w:szCs w:val="20"/>
-        </w:rPr>
-        <w:t>NF)/</w:t>
-      </w:r>
-      <w:proofErr w:type="gramEnd"/>
-      <w:r>
-        <w:rPr>
-          <w:rFonts w:ascii="Arial" w:eastAsia="Arial" w:hAnsi="Arial" w:cs="Arial"/>
-          <w:color w:val="000000"/>
-          <w:sz w:val="20"/>
-          <w:szCs w:val="20"/>
-        </w:rPr>
-        <w:t>1000</w:t>
+        <w:t xml:space="preserve"> [A] X NF)/1000</w:t>
       </w:r>
     </w:p>
     <w:p>
@@ -12432,54 +12238,7 @@
         </w:rPr>
       </w:pPr>
       <w:r>
-        <w:rPr>
-          <w:rFonts w:ascii="Arial" w:eastAsia="Arial" w:hAnsi="Arial" w:cs="Arial"/>
-          <w:color w:val="000000"/>
-          <w:sz w:val="20"/>
-          <w:szCs w:val="20"/>
-          <w:lang w:val="en-US"/>
-        </w:rPr>
-        <w:t>I</w:t>
-      </w:r>
-      <w:r>
-        <w:rPr>
-          <w:rFonts w:ascii="Arial" w:eastAsia="Arial" w:hAnsi="Arial" w:cs="Arial"/>
-          <w:color w:val="000000"/>
-          <w:sz w:val="20"/>
-          <w:szCs w:val="20"/>
-          <w:vertAlign w:val="subscript"/>
-          <w:lang w:val="en-US"/>
-        </w:rPr>
-        <w:t>DG</w:t>
-      </w:r>
-      <w:r>
-        <w:rPr>
-          <w:rFonts w:ascii="Arial" w:eastAsia="Arial" w:hAnsi="Arial" w:cs="Arial"/>
-          <w:color w:val="000000"/>
-          <w:sz w:val="20"/>
-          <w:szCs w:val="20"/>
-          <w:lang w:val="en-US"/>
-        </w:rPr>
-        <w:t xml:space="preserve"> = </w:t>
-      </w:r>
-      <w:r>
-        <w:rPr>
-          <w:rFonts w:ascii="Arial" w:eastAsia="Arial" w:hAnsi="Arial" w:cs="Arial"/>
-          <w:sz w:val="20"/>
-          <w:szCs w:val="20"/>
-          <w:lang w:val="en-US"/>
-        </w:rPr>
-        <w:t>63</w:t>
-      </w:r>
-      <w:r>
-        <w:rPr>
-          <w:rFonts w:ascii="Arial" w:eastAsia="Arial" w:hAnsi="Arial" w:cs="Arial"/>
-          <w:color w:val="000000"/>
-          <w:sz w:val="20"/>
-          <w:szCs w:val="20"/>
-          <w:lang w:val="en-US"/>
-        </w:rPr>
-        <w:t xml:space="preserve"> A </w:t>
+        <w:t xml:space="preserve">IDG = vcordisj.get() A </w:t>
       </w:r>
     </w:p>
     <w:p>
@@ -12560,16 +12319,27 @@
           <w:szCs w:val="20"/>
           <w:lang w:val="en-US"/>
         </w:rPr>
-        <w:t xml:space="preserve">PD (kVA) = </w:t>
-      </w:r>
-      <w:r>
-        <w:rPr>
-          <w:rFonts w:ascii="Arial" w:eastAsia="Arial" w:hAnsi="Arial" w:cs="Arial"/>
+        <w:t>PD (kVA) =</w:t>
+      </w:r>
+      <w:r>
+        <w:rPr>
+          <w:rFonts w:ascii="Arial" w:eastAsia="Arial" w:hAnsi="Arial" w:cs="Arial"/>
+          <w:color w:val="000000"/>
           <w:sz w:val="20"/>
           <w:szCs w:val="20"/>
           <w:lang w:val="en-US"/>
         </w:rPr>
-        <w:t>13,86</w:t>
+        <w:t xml:space="preserve"> </w:t>
+      </w:r>
+      <w:r>
+        <w:rPr>
+          <w:rFonts w:ascii="Arial" w:eastAsia="Arial" w:hAnsi="Arial" w:cs="Arial"/>
+          <w:color w:val="000000"/>
+          <w:sz w:val="20"/>
+          <w:szCs w:val="20"/>
+          <w:lang w:val="en-US"/>
+        </w:rPr>
+        <w:t>$PDKVA</w:t>
       </w:r>
       <w:r>
         <w:rPr>
@@ -12612,7 +12382,7 @@
           <w:szCs w:val="20"/>
           <w:lang w:val="en-US"/>
         </w:rPr>
-        <w:t>12,75</w:t>
+        <w:t xml:space="preserve">$PDKW </w:t>
       </w:r>
       <w:r>
         <w:rPr>
@@ -12622,7 +12392,7 @@
           <w:szCs w:val="20"/>
           <w:lang w:val="en-US"/>
         </w:rPr>
-        <w:t xml:space="preserve"> kW</w:t>
+        <w:t>kW</w:t>
       </w:r>
     </w:p>
     <w:p>
@@ -12801,27 +12571,7 @@
           <w:sz w:val="20"/>
           <w:szCs w:val="20"/>
         </w:rPr>
-        <w:t xml:space="preserve">, em conformidade com as normas da concessionária </w:t>
-      </w:r>
-      <w:proofErr w:type="gramStart"/>
-      <w:r>
-        <w:rPr>
-          <w:rFonts w:ascii="Arial" w:eastAsia="Arial" w:hAnsi="Arial" w:cs="Arial"/>
-          <w:color w:val="000000"/>
-          <w:sz w:val="20"/>
-          <w:szCs w:val="20"/>
-        </w:rPr>
-        <w:t>NT.001.EQTL</w:t>
-      </w:r>
-      <w:proofErr w:type="gramEnd"/>
-      <w:r>
-        <w:rPr>
-          <w:rFonts w:ascii="Arial" w:eastAsia="Arial" w:hAnsi="Arial" w:cs="Arial"/>
-          <w:color w:val="000000"/>
-          <w:sz w:val="20"/>
-          <w:szCs w:val="20"/>
-        </w:rPr>
-        <w:t xml:space="preserve"> e NT.030.EQTL, conforme a FIGURA 2 e FIGURA 3.</w:t>
+        <w:t>, em conformidade com as normas da concessionária NT.001.EQTL e NT.030.EQTL, conforme a FIGURA 2 e FIGURA 3.</w:t>
       </w:r>
     </w:p>
     <w:p>
@@ -12935,7 +12685,6 @@
                 <w:sz w:val="20"/>
                 <w:szCs w:val="20"/>
               </w:rPr>
-              <w:lastRenderedPageBreak/>
               <w:t>Fig2</w:t>
             </w:r>
           </w:p>
@@ -13191,7 +12940,6 @@
                 <w:sz w:val="20"/>
                 <w:szCs w:val="20"/>
               </w:rPr>
-              <w:lastRenderedPageBreak/>
               <w:t>Fig3</w:t>
             </w:r>
           </w:p>
@@ -13248,42 +12996,8 @@
           <w:szCs w:val="20"/>
         </w:rPr>
       </w:pPr>
-      <w:bookmarkStart w:id="12" w:name="_heading=h.26in1rg" w:colFirst="0" w:colLast="0"/>
-      <w:bookmarkEnd w:id="12"/>
-      <w:r>
-        <w:rPr>
-          <w:rFonts w:ascii="Arial" w:eastAsia="Arial" w:hAnsi="Arial" w:cs="Arial"/>
-          <w:color w:val="000000"/>
-          <w:sz w:val="20"/>
-          <w:szCs w:val="20"/>
-        </w:rPr>
-        <w:t xml:space="preserve">O aterramento da caixa de medição é(será) com 1 hastes de aterramento de comprimento 2400 mm e diâmetro 1/2”, condutor de </w:t>
-      </w:r>
-      <w:r>
-        <w:rPr>
-          <w:rFonts w:ascii="Arial" w:eastAsia="Arial" w:hAnsi="Arial" w:cs="Arial"/>
-          <w:color w:val="000000"/>
-          <w:sz w:val="20"/>
-          <w:szCs w:val="20"/>
-        </w:rPr>
-        <w:t>10</w:t>
-      </w:r>
-      <w:r>
-        <w:rPr>
-          <w:rFonts w:ascii="Arial" w:eastAsia="Arial" w:hAnsi="Arial" w:cs="Arial"/>
-          <w:color w:val="000000"/>
-          <w:sz w:val="20"/>
-          <w:szCs w:val="20"/>
-        </w:rPr>
-        <w:t xml:space="preserve"> mm2 com conexão em conector tipo U</w:t>
-      </w:r>
-      <w:r>
-        <w:rPr>
-          <w:rFonts w:ascii="Arial" w:eastAsia="Arial" w:hAnsi="Arial" w:cs="Arial"/>
-          <w:sz w:val="20"/>
-          <w:szCs w:val="20"/>
-        </w:rPr>
-        <w:t>.</w:t>
+      <w:r>
+        <w:t>O aterramento da caixa de medição é(será) com 1 hastes de aterramento de comprimento 2400 mm e diâmetro 1/2”, condutor de vdiametro.get() mm2 com conexão em conector tipo U.</w:t>
       </w:r>
     </w:p>
     <w:p>
@@ -13335,195 +13049,7 @@
         </w:rPr>
       </w:pPr>
       <w:r>
-        <w:rPr>
-          <w:rFonts w:ascii="Arial" w:eastAsia="Arial" w:hAnsi="Arial" w:cs="Arial"/>
-          <w:color w:val="000000"/>
-          <w:sz w:val="20"/>
-          <w:szCs w:val="20"/>
-        </w:rPr>
-        <w:t xml:space="preserve">O ramal de entrada da unidade consumidora é (será), através de </w:t>
-      </w:r>
-      <w:r>
-        <w:rPr>
-          <w:rFonts w:ascii="Arial" w:eastAsia="Arial" w:hAnsi="Arial" w:cs="Arial"/>
-          <w:sz w:val="20"/>
-          <w:szCs w:val="20"/>
-        </w:rPr>
-        <w:t>um circuito</w:t>
-      </w:r>
-      <w:r>
-        <w:rPr>
-          <w:rFonts w:ascii="Arial" w:eastAsia="Arial" w:hAnsi="Arial" w:cs="Arial"/>
-          <w:color w:val="000000"/>
-          <w:sz w:val="20"/>
-          <w:szCs w:val="20"/>
-        </w:rPr>
-        <w:t xml:space="preserve"> </w:t>
-      </w:r>
-      <w:r>
-        <w:rPr>
-          <w:rFonts w:ascii="Arial" w:eastAsia="Arial" w:hAnsi="Arial" w:cs="Arial"/>
-          <w:sz w:val="20"/>
-          <w:szCs w:val="20"/>
-        </w:rPr>
-        <w:t>monofásico a 2</w:t>
-      </w:r>
-      <w:r>
-        <w:rPr>
-          <w:rFonts w:ascii="Arial" w:eastAsia="Arial" w:hAnsi="Arial" w:cs="Arial"/>
-          <w:color w:val="000000"/>
-          <w:sz w:val="20"/>
-          <w:szCs w:val="20"/>
-        </w:rPr>
-        <w:t xml:space="preserve"> condutores, sendo </w:t>
-      </w:r>
-      <w:r>
-        <w:rPr>
-          <w:rFonts w:ascii="Arial" w:eastAsia="Arial" w:hAnsi="Arial" w:cs="Arial"/>
-          <w:sz w:val="20"/>
-          <w:szCs w:val="20"/>
-        </w:rPr>
-        <w:t>1</w:t>
-      </w:r>
-      <w:r>
-        <w:rPr>
-          <w:rFonts w:ascii="Arial" w:eastAsia="Arial" w:hAnsi="Arial" w:cs="Arial"/>
-          <w:color w:val="FF0000"/>
-          <w:sz w:val="20"/>
-          <w:szCs w:val="20"/>
-        </w:rPr>
-        <w:t xml:space="preserve"> </w:t>
-      </w:r>
-      <w:r>
-        <w:rPr>
-          <w:rFonts w:ascii="Arial" w:eastAsia="Arial" w:hAnsi="Arial" w:cs="Arial"/>
-          <w:color w:val="000000"/>
-          <w:sz w:val="20"/>
-          <w:szCs w:val="20"/>
-        </w:rPr>
-        <w:t xml:space="preserve">condutor(es) FASE de diâmetro nominal </w:t>
-      </w:r>
-      <w:r>
-        <w:rPr>
-          <w:rFonts w:ascii="Arial" w:eastAsia="Arial" w:hAnsi="Arial" w:cs="Arial"/>
-          <w:sz w:val="20"/>
-          <w:szCs w:val="20"/>
-        </w:rPr>
-        <w:t>1</w:t>
-      </w:r>
-      <w:r>
-        <w:rPr>
-          <w:rFonts w:ascii="Arial" w:eastAsia="Arial" w:hAnsi="Arial" w:cs="Arial"/>
-          <w:sz w:val="20"/>
-          <w:szCs w:val="20"/>
-        </w:rPr>
-        <w:t>6</w:t>
-      </w:r>
-      <w:r>
-        <w:rPr>
-          <w:rFonts w:ascii="Arial" w:eastAsia="Arial" w:hAnsi="Arial" w:cs="Arial"/>
-          <w:color w:val="000000"/>
-          <w:sz w:val="20"/>
-          <w:szCs w:val="20"/>
-        </w:rPr>
-        <w:t xml:space="preserve"> mm</w:t>
-      </w:r>
-      <w:r>
-        <w:rPr>
-          <w:rFonts w:ascii="Arial" w:eastAsia="Arial" w:hAnsi="Arial" w:cs="Arial"/>
-          <w:color w:val="000000"/>
-          <w:sz w:val="20"/>
-          <w:szCs w:val="20"/>
-          <w:vertAlign w:val="superscript"/>
-        </w:rPr>
-        <w:t>2</w:t>
-      </w:r>
-      <w:r>
-        <w:rPr>
-          <w:rFonts w:ascii="Arial" w:eastAsia="Arial" w:hAnsi="Arial" w:cs="Arial"/>
-          <w:color w:val="000000"/>
-          <w:sz w:val="20"/>
-          <w:szCs w:val="20"/>
-        </w:rPr>
-        <w:t xml:space="preserve"> e um condutor NEUTRO de diâmetro nominal </w:t>
-      </w:r>
-      <w:r>
-        <w:rPr>
-          <w:rFonts w:ascii="Arial" w:eastAsia="Arial" w:hAnsi="Arial" w:cs="Arial"/>
-          <w:sz w:val="20"/>
-          <w:szCs w:val="20"/>
-        </w:rPr>
-        <w:t>1</w:t>
-      </w:r>
-      <w:r>
-        <w:rPr>
-          <w:rFonts w:ascii="Arial" w:eastAsia="Arial" w:hAnsi="Arial" w:cs="Arial"/>
-          <w:sz w:val="20"/>
-          <w:szCs w:val="20"/>
-        </w:rPr>
-        <w:t>6</w:t>
-      </w:r>
-      <w:r>
-        <w:rPr>
-          <w:rFonts w:ascii="Arial" w:eastAsia="Arial" w:hAnsi="Arial" w:cs="Arial"/>
-          <w:color w:val="000000"/>
-          <w:sz w:val="20"/>
-          <w:szCs w:val="20"/>
-        </w:rPr>
-        <w:t xml:space="preserve"> mm</w:t>
-      </w:r>
-      <w:r>
-        <w:rPr>
-          <w:rFonts w:ascii="Arial" w:eastAsia="Arial" w:hAnsi="Arial" w:cs="Arial"/>
-          <w:color w:val="000000"/>
-          <w:sz w:val="20"/>
-          <w:szCs w:val="20"/>
-          <w:vertAlign w:val="superscript"/>
-        </w:rPr>
-        <w:t>2</w:t>
-      </w:r>
-      <w:r>
-        <w:rPr>
-          <w:rFonts w:ascii="Arial" w:eastAsia="Arial" w:hAnsi="Arial" w:cs="Arial"/>
-          <w:color w:val="000000"/>
-          <w:sz w:val="20"/>
-          <w:szCs w:val="20"/>
-        </w:rPr>
-        <w:t xml:space="preserve">, em </w:t>
-      </w:r>
-      <w:r>
-        <w:rPr>
-          <w:rFonts w:ascii="Arial" w:eastAsia="Arial" w:hAnsi="Arial" w:cs="Arial"/>
-          <w:sz w:val="20"/>
-          <w:szCs w:val="20"/>
-        </w:rPr>
-        <w:t>220</w:t>
-      </w:r>
-      <w:r>
-        <w:rPr>
-          <w:rFonts w:ascii="Arial" w:eastAsia="Arial" w:hAnsi="Arial" w:cs="Arial"/>
-          <w:color w:val="FF0000"/>
-          <w:sz w:val="20"/>
-          <w:szCs w:val="20"/>
-        </w:rPr>
-        <w:t xml:space="preserve"> </w:t>
-      </w:r>
-      <w:r>
-        <w:rPr>
-          <w:rFonts w:ascii="Arial" w:eastAsia="Arial" w:hAnsi="Arial" w:cs="Arial"/>
-          <w:sz w:val="20"/>
-          <w:szCs w:val="20"/>
-        </w:rPr>
-        <w:t>V</w:t>
-      </w:r>
-      <w:r>
-        <w:rPr>
-          <w:rFonts w:ascii="Arial" w:eastAsia="Arial" w:hAnsi="Arial" w:cs="Arial"/>
-          <w:color w:val="000000"/>
-          <w:sz w:val="20"/>
-          <w:szCs w:val="20"/>
-        </w:rPr>
-        <w:t>.</w:t>
+        <w:t>O ramal de entrada da unidade consumidora é (será), através de um circuito vramal.get() a vcondutores.get() condutores, sendo o condutor(es) FASE de diâmetro nominal 16 mm2 e um condutor NEUTRO de diâmetro nominal 16 mm2, em 220 V.</w:t>
       </w:r>
     </w:p>
     <w:p>
@@ -13803,7 +13329,6 @@
           <w:sz w:val="20"/>
           <w:szCs w:val="20"/>
         </w:rPr>
-        <w:lastRenderedPageBreak/>
         <w:t>ESTIMATIVA DE GERAÇÃO</w:t>
       </w:r>
     </w:p>
@@ -14030,128 +13555,7 @@
         </w:rPr>
       </w:pPr>
       <w:r>
-        <w:rPr>
-          <w:rFonts w:ascii="Arial" w:eastAsia="Arial" w:hAnsi="Arial" w:cs="Arial"/>
-          <w:color w:val="000000"/>
-          <w:sz w:val="20"/>
-          <w:szCs w:val="20"/>
-        </w:rPr>
-        <w:t xml:space="preserve">Tendo em vista o objetivo de instalação de um sistema capaz de gerar uma média mensal de </w:t>
-      </w:r>
-      <w:r>
-        <w:rPr>
-          <w:rFonts w:ascii="Arial" w:eastAsia="Arial" w:hAnsi="Arial" w:cs="Arial"/>
-          <w:sz w:val="20"/>
-          <w:szCs w:val="20"/>
-        </w:rPr>
-        <w:t>1400</w:t>
-      </w:r>
-      <w:r>
-        <w:rPr>
-          <w:rFonts w:ascii="Arial" w:eastAsia="Arial" w:hAnsi="Arial" w:cs="Arial"/>
-          <w:color w:val="000000"/>
-          <w:sz w:val="20"/>
-          <w:szCs w:val="20"/>
-        </w:rPr>
-        <w:t xml:space="preserve"> kWh, dimensionou-se </w:t>
-      </w:r>
-      <w:r>
-        <w:rPr>
-          <w:rFonts w:ascii="Arial" w:eastAsia="Arial" w:hAnsi="Arial" w:cs="Arial"/>
-          <w:sz w:val="20"/>
-          <w:szCs w:val="20"/>
-        </w:rPr>
-        <w:t>1</w:t>
-      </w:r>
-      <w:r>
-        <w:rPr>
-          <w:rFonts w:ascii="Arial" w:eastAsia="Arial" w:hAnsi="Arial" w:cs="Arial"/>
-          <w:sz w:val="20"/>
-          <w:szCs w:val="20"/>
-        </w:rPr>
-        <w:t>8</w:t>
-      </w:r>
-      <w:r>
-        <w:rPr>
-          <w:rFonts w:ascii="Arial" w:eastAsia="Arial" w:hAnsi="Arial" w:cs="Arial"/>
-          <w:color w:val="000000"/>
-          <w:sz w:val="20"/>
-          <w:szCs w:val="20"/>
-        </w:rPr>
-        <w:t xml:space="preserve"> módulos geradores fotovoltaicos com potência individual de </w:t>
-      </w:r>
-      <w:r>
-        <w:rPr>
-          <w:rFonts w:ascii="Arial" w:eastAsia="Arial" w:hAnsi="Arial" w:cs="Arial"/>
-          <w:sz w:val="20"/>
-          <w:szCs w:val="20"/>
-        </w:rPr>
-        <w:t>625</w:t>
-      </w:r>
-      <w:r>
-        <w:rPr>
-          <w:rFonts w:ascii="Arial" w:eastAsia="Arial" w:hAnsi="Arial" w:cs="Arial"/>
-          <w:sz w:val="20"/>
-          <w:szCs w:val="20"/>
-        </w:rPr>
-        <w:t xml:space="preserve"> </w:t>
-      </w:r>
-      <w:proofErr w:type="spellStart"/>
-      <w:r>
-        <w:rPr>
-          <w:rFonts w:ascii="Arial" w:eastAsia="Arial" w:hAnsi="Arial" w:cs="Arial"/>
-          <w:color w:val="000000"/>
-          <w:sz w:val="20"/>
-          <w:szCs w:val="20"/>
-        </w:rPr>
-        <w:t>Wp</w:t>
-      </w:r>
-      <w:proofErr w:type="spellEnd"/>
-      <w:r>
-        <w:rPr>
-          <w:rFonts w:ascii="Arial" w:eastAsia="Arial" w:hAnsi="Arial" w:cs="Arial"/>
-          <w:color w:val="000000"/>
-          <w:sz w:val="20"/>
-          <w:szCs w:val="20"/>
-        </w:rPr>
-        <w:t xml:space="preserve"> (watt-pico), configurando assim um sistema de </w:t>
-      </w:r>
-      <w:r>
-        <w:rPr>
-          <w:rFonts w:ascii="Arial" w:eastAsia="Arial" w:hAnsi="Arial" w:cs="Arial"/>
-          <w:sz w:val="20"/>
-          <w:szCs w:val="20"/>
-        </w:rPr>
-        <w:t>11,25</w:t>
-      </w:r>
-      <w:r>
-        <w:rPr>
-          <w:rFonts w:ascii="Arial" w:eastAsia="Arial" w:hAnsi="Arial" w:cs="Arial"/>
-          <w:color w:val="000000"/>
-          <w:sz w:val="20"/>
-          <w:szCs w:val="20"/>
-        </w:rPr>
-        <w:t xml:space="preserve"> </w:t>
-      </w:r>
-      <w:proofErr w:type="spellStart"/>
-      <w:r>
-        <w:rPr>
-          <w:rFonts w:ascii="Arial" w:eastAsia="Arial" w:hAnsi="Arial" w:cs="Arial"/>
-          <w:color w:val="000000"/>
-          <w:sz w:val="20"/>
-          <w:szCs w:val="20"/>
-        </w:rPr>
-        <w:t>kWp</w:t>
-      </w:r>
-      <w:proofErr w:type="spellEnd"/>
-      <w:r>
-        <w:rPr>
-          <w:rFonts w:ascii="Arial" w:eastAsia="Arial" w:hAnsi="Arial" w:cs="Arial"/>
-          <w:color w:val="000000"/>
-          <w:sz w:val="20"/>
-          <w:szCs w:val="20"/>
-        </w:rPr>
-        <w:t>.</w:t>
+        <w:t>Tendo em vista o objetivo de instalação de um sistema capaz de gerar uma média mensal de vkwh.get() kWh, dimensionou-se vqtmod.get() módulos geradores fotovoltaicos com potência individual de vpotplc.get() Wp (watt-pico), configurando assim um sistema de vpotsis.get() kWp.</w:t>
       </w:r>
     </w:p>
     <w:p>
@@ -14171,30 +13575,7 @@
         </w:rPr>
       </w:pPr>
       <w:r>
-        <w:rPr>
-          <w:rFonts w:ascii="Arial" w:eastAsia="Arial" w:hAnsi="Arial" w:cs="Arial"/>
-          <w:color w:val="000000"/>
-          <w:sz w:val="20"/>
-          <w:szCs w:val="20"/>
-        </w:rPr>
-        <w:t xml:space="preserve">Produção desejada: média de </w:t>
-      </w:r>
-      <w:r>
-        <w:rPr>
-          <w:rFonts w:ascii="Arial" w:eastAsia="Arial" w:hAnsi="Arial" w:cs="Arial"/>
-          <w:sz w:val="20"/>
-          <w:szCs w:val="20"/>
-        </w:rPr>
-        <w:t>1400</w:t>
-      </w:r>
-      <w:r>
-        <w:rPr>
-          <w:rFonts w:ascii="Arial" w:eastAsia="Arial" w:hAnsi="Arial" w:cs="Arial"/>
-          <w:color w:val="000000"/>
-          <w:sz w:val="20"/>
-          <w:szCs w:val="20"/>
-        </w:rPr>
-        <w:t>kWh</w:t>
+        <w:t>Produção desejada: média de vkwh.get() kWh</w:t>
       </w:r>
     </w:p>
     <w:p>
@@ -14248,50 +13629,8 @@
         </w:rPr>
       </w:pPr>
       <w:r>
-        <w:rPr>
-          <w:rFonts w:ascii="Arial" w:eastAsia="Arial" w:hAnsi="Arial" w:cs="Arial"/>
-          <w:color w:val="000000"/>
-          <w:sz w:val="20"/>
-          <w:szCs w:val="20"/>
-        </w:rPr>
-        <w:t xml:space="preserve">Potência do módulo: </w:t>
-      </w:r>
-      <w:r>
-        <w:rPr>
-          <w:rFonts w:ascii="Arial" w:eastAsia="Arial" w:hAnsi="Arial" w:cs="Arial"/>
-          <w:sz w:val="20"/>
-          <w:szCs w:val="20"/>
-        </w:rPr>
-        <w:t>625</w:t>
-      </w:r>
-      <w:r>
-        <w:rPr>
-          <w:rFonts w:ascii="Arial" w:eastAsia="Arial" w:hAnsi="Arial" w:cs="Arial"/>
-          <w:color w:val="000000"/>
-          <w:sz w:val="20"/>
-          <w:szCs w:val="20"/>
-        </w:rPr>
-        <w:t xml:space="preserve"> </w:t>
-      </w:r>
-      <w:proofErr w:type="spellStart"/>
-      <w:r>
-        <w:rPr>
-          <w:rFonts w:ascii="Arial" w:eastAsia="Arial" w:hAnsi="Arial" w:cs="Arial"/>
-          <w:color w:val="000000"/>
-          <w:sz w:val="20"/>
-          <w:szCs w:val="20"/>
-        </w:rPr>
-        <w:t>W</w:t>
-      </w:r>
-      <w:r>
-        <w:rPr>
-          <w:rFonts w:ascii="Arial" w:eastAsia="Arial" w:hAnsi="Arial" w:cs="Arial"/>
-          <w:sz w:val="20"/>
-          <w:szCs w:val="20"/>
-        </w:rPr>
-        <w:t>p</w:t>
-      </w:r>
-      <w:proofErr w:type="spellEnd"/>
+        <w:t>Potência do módulo: vpotplc.get() Wp</w:t>
+      </w:r>
     </w:p>
     <w:p>
       <w:pPr>
@@ -14336,38 +13675,7 @@
         </w:rPr>
       </w:pPr>
       <w:r>
-        <w:rPr>
-          <w:rFonts w:ascii="Arial" w:eastAsia="Arial" w:hAnsi="Arial" w:cs="Arial"/>
-          <w:color w:val="000000"/>
-          <w:sz w:val="20"/>
-          <w:szCs w:val="20"/>
-        </w:rPr>
-        <w:t xml:space="preserve">Total de placas dimensionadas: </w:t>
-      </w:r>
-      <w:r>
-        <w:rPr>
-          <w:rFonts w:ascii="Arial" w:eastAsia="Arial" w:hAnsi="Arial" w:cs="Arial"/>
-          <w:sz w:val="20"/>
-          <w:szCs w:val="20"/>
-        </w:rPr>
-        <w:t>1</w:t>
-      </w:r>
-      <w:r>
-        <w:rPr>
-          <w:rFonts w:ascii="Arial" w:eastAsia="Arial" w:hAnsi="Arial" w:cs="Arial"/>
-          <w:sz w:val="20"/>
-          <w:szCs w:val="20"/>
-        </w:rPr>
-        <w:t>8</w:t>
-      </w:r>
-      <w:r>
-        <w:rPr>
-          <w:rFonts w:ascii="Arial" w:eastAsia="Arial" w:hAnsi="Arial" w:cs="Arial"/>
-          <w:color w:val="000000"/>
-          <w:sz w:val="20"/>
-          <w:szCs w:val="20"/>
-        </w:rPr>
-        <w:t xml:space="preserve"> unidades</w:t>
+        <w:t>Total de placas dimensionadas: vqtmod.get() unidades</w:t>
       </w:r>
     </w:p>
     <w:p>
@@ -14581,7 +13889,7 @@
                 <w:sz w:val="20"/>
                 <w:szCs w:val="20"/>
               </w:rPr>
-              <w:t>PU625DNM101</w:t>
+              <w:t>$MODPLACA</w:t>
             </w:r>
           </w:p>
         </w:tc>
@@ -14681,7 +13989,7 @@
                 <w:sz w:val="20"/>
                 <w:szCs w:val="20"/>
               </w:rPr>
-              <w:t>625</w:t>
+              <w:t xml:space="preserve"> $POTPLC</w:t>
             </w:r>
           </w:p>
         </w:tc>
@@ -14725,6 +14033,7 @@
                 <w:sz w:val="18"/>
                 <w:szCs w:val="18"/>
               </w:rPr>
+              <w:lastRenderedPageBreak/>
               <w:t xml:space="preserve">Tensão de circuito aberto – </w:t>
             </w:r>
             <w:proofErr w:type="spellStart"/>
@@ -14925,7 +14234,6 @@
                 <w:sz w:val="18"/>
                 <w:szCs w:val="18"/>
               </w:rPr>
-              <w:lastRenderedPageBreak/>
               <w:t xml:space="preserve">Tensão de máxima potência – </w:t>
             </w:r>
             <w:proofErr w:type="spellStart"/>
@@ -17364,6 +16672,7 @@
                 <w:sz w:val="18"/>
                 <w:szCs w:val="18"/>
               </w:rPr>
+              <w:lastRenderedPageBreak/>
               <w:t xml:space="preserve">Máxima potência na saída CA – </w:t>
             </w:r>
             <w:proofErr w:type="spellStart"/>
@@ -17566,7 +16875,6 @@
                 <w:sz w:val="18"/>
                 <w:szCs w:val="18"/>
               </w:rPr>
-              <w:lastRenderedPageBreak/>
               <w:t xml:space="preserve">Tensão nominal CA – </w:t>
             </w:r>
             <w:proofErr w:type="spellStart"/>
@@ -19176,6 +18484,7 @@
           <w:sz w:val="20"/>
           <w:szCs w:val="20"/>
         </w:rPr>
+        <w:lastRenderedPageBreak/>
         <w:t>Aterramento</w:t>
       </w:r>
     </w:p>
@@ -19199,17 +18508,7 @@
           <w:sz w:val="20"/>
           <w:szCs w:val="20"/>
         </w:rPr>
-        <w:t xml:space="preserve">O aterramento do sistema de geração fotovoltaico será feito através de uma malha de terra composta </w:t>
-      </w:r>
-      <w:r>
-        <w:rPr>
-          <w:rFonts w:ascii="Arial" w:eastAsia="Arial" w:hAnsi="Arial" w:cs="Arial"/>
-          <w:color w:val="000000"/>
-          <w:sz w:val="20"/>
-          <w:szCs w:val="20"/>
-        </w:rPr>
-        <w:lastRenderedPageBreak/>
-        <w:t>por 01 (uma) haste de aterramento aço carbono cobreada com diâmetro 1/2” com conexão em conector tipo U, eletroduto PVC rígido, com diâmetro nominal de 1</w:t>
+        <w:t>O aterramento do sistema de geração fotovoltaico será feito através de uma malha de terra composta por 01 (uma) haste de aterramento aço carbono cobreada com diâmetro 1/2” com conexão em conector tipo U, eletroduto PVC rígido, com diâmetro nominal de 1</w:t>
       </w:r>
       <w:r>
         <w:rPr>
@@ -20672,7 +19971,7 @@
           <w:sz w:val="20"/>
           <w:szCs w:val="20"/>
         </w:rPr>
-        <w:t xml:space="preserve">Dimensionamento dos condutores e protetores para dimensionamento de condutores levamos em consideração a capacidade de condução de corrente dos mesmos fornecida pelo fabricante. Para tanto calculamos as correntes em cada circuito CC e CA e através de tabelas dos fabricantes de cabos escolhemos o cabo que suporta tal corrente com folga superior a 50% da sua capacidade, ou seja, os cabos serão </w:t>
+        <w:t xml:space="preserve">Dimensionamento dos condutores e protetores para dimensionamento de condutores levamos em consideração a capacidade de condução de corrente dos mesmos fornecida pelo fabricante. Para tanto </w:t>
       </w:r>
       <w:r>
         <w:rPr>
@@ -20682,7 +19981,7 @@
           <w:szCs w:val="20"/>
         </w:rPr>
         <w:lastRenderedPageBreak/>
-        <w:t xml:space="preserve">superdimensionados para reduzir, o quanto possível, as perdas resistivas. Conforme mostrado neste memorial mais abaixo. O cabo principal CC estabelece a ligação entre a caixa de junção do gerador e o inversor. Se a caixa de junção do gerador estiver localizada no exterior, estes cabos devem ser entubados, uma vez que não são resistentes aos raios ultravioletas. De igual modo, por razões associadas à proteção contra falhas de terra e de curtos-circuitos, recomenda-se também que os condutores de polaridade positiva e negativa devem ser independentes e não devem ser agrupados lado a lado no mesmo cabo. Por razões que decorrem da prevenção da eventual ocorrência de falhas, ou para a execução de trabalhos de manutenção e de reparação, será necessário isolar o inversor do gerador fotovoltaico. </w:t>
+        <w:t xml:space="preserve">calculamos as correntes em cada circuito CC e CA e através de tabelas dos fabricantes de cabos escolhemos o cabo que suporta tal corrente com folga superior a 50% da sua capacidade, ou seja, os cabos serão superdimensionados para reduzir, o quanto possível, as perdas resistivas. Conforme mostrado neste memorial mais abaixo. O cabo principal CC estabelece a ligação entre a caixa de junção do gerador e o inversor. Se a caixa de junção do gerador estiver localizada no exterior, estes cabos devem ser entubados, uma vez que não são resistentes aos raios ultravioletas. De igual modo, por razões associadas à proteção contra falhas de terra e de curtos-circuitos, recomenda-se também que os condutores de polaridade positiva e negativa devem ser independentes e não devem ser agrupados lado a lado no mesmo cabo. Por razões que decorrem da prevenção da eventual ocorrência de falhas, ou para a execução de trabalhos de manutenção e de reparação, será necessário isolar o inversor do gerador fotovoltaico. </w:t>
       </w:r>
     </w:p>
     <w:p>

</xml_diff>